<commit_message>
Added Factory Pattern implementation steps
</commit_message>
<xml_diff>
--- a/src/main/resources/ReadMe.docx
+++ b/src/main/resources/ReadMe.docx
@@ -43,19 +43,20 @@
           <w:sz w:val="28"/>
           <w:szCs w:val="22"/>
         </w:rPr>
-        <w:t xml:space="preserve">Refactoring </w:t>
-      </w:r>
-      <w:proofErr w:type="spellStart"/>
-      <w:r>
+        <w:t>Refactoring ConnectedCitiesApp - Spring Boot REST API to find connected cities</w:t>
+      </w:r>
+    </w:p>
+    <w:p>
+      <w:pPr>
+        <w:pStyle w:val="NormalWeb"/>
+        <w:spacing w:before="0" w:beforeAutospacing="0" w:after="0" w:afterAutospacing="0"/>
         <w:rPr>
           <w:rFonts w:ascii="Calibri" w:hAnsi="Calibri"/>
           <w:b/>
           <w:sz w:val="28"/>
           <w:szCs w:val="22"/>
         </w:rPr>
-        <w:t>ConnectedCitiesApp</w:t>
-      </w:r>
-      <w:proofErr w:type="spellEnd"/>
+      </w:pPr>
       <w:r>
         <w:rPr>
           <w:rFonts w:ascii="Calibri" w:hAnsi="Calibri"/>
@@ -63,51 +64,8 @@
           <w:sz w:val="28"/>
           <w:szCs w:val="22"/>
         </w:rPr>
-        <w:t xml:space="preserve"> - Spring Boot REST API to find connected cities</w:t>
-      </w:r>
-    </w:p>
-    <w:p>
-      <w:pPr>
-        <w:pStyle w:val="NormalWeb"/>
-        <w:spacing w:before="0" w:beforeAutospacing="0" w:after="0" w:afterAutospacing="0"/>
-        <w:rPr>
-          <w:rFonts w:ascii="Calibri" w:hAnsi="Calibri"/>
-          <w:b/>
-          <w:sz w:val="28"/>
-          <w:szCs w:val="22"/>
-        </w:rPr>
-      </w:pPr>
-      <w:proofErr w:type="spellStart"/>
-      <w:r>
-        <w:rPr>
-          <w:rFonts w:ascii="Calibri" w:hAnsi="Calibri"/>
-          <w:b/>
-          <w:sz w:val="28"/>
-          <w:szCs w:val="22"/>
-        </w:rPr>
-        <w:t>Whats</w:t>
-      </w:r>
-      <w:proofErr w:type="spellEnd"/>
-      <w:r>
-        <w:rPr>
-          <w:rFonts w:ascii="Calibri" w:hAnsi="Calibri"/>
-          <w:b/>
-          <w:sz w:val="28"/>
-          <w:szCs w:val="22"/>
-        </w:rPr>
-        <w:t xml:space="preserve"> new: Factory Design Pattern, </w:t>
-      </w:r>
-      <w:proofErr w:type="spellStart"/>
-      <w:r>
-        <w:rPr>
-          <w:rFonts w:ascii="Calibri" w:hAnsi="Calibri"/>
-          <w:b/>
-          <w:sz w:val="28"/>
-          <w:szCs w:val="22"/>
-        </w:rPr>
-        <w:t>DisjointUnionSets</w:t>
-      </w:r>
-      <w:proofErr w:type="spellEnd"/>
+        <w:t>Whats new: Factory Design Pattern, DisjointUnionSets</w:t>
+      </w:r>
     </w:p>
     <w:p/>
     <w:p>
@@ -758,23 +716,7 @@
           <w:rFonts w:ascii="Cambria" w:hAnsi="Cambria"/>
           <w:szCs w:val="28"/>
         </w:rPr>
-        <w:t xml:space="preserve">Go the folder where this application is saved and change to the </w:t>
-      </w:r>
-      <w:proofErr w:type="spellStart"/>
-      <w:r>
-        <w:rPr>
-          <w:rFonts w:ascii="Cambria" w:hAnsi="Cambria"/>
-          <w:szCs w:val="28"/>
-        </w:rPr>
-        <w:t>ConnectedCitiesApp</w:t>
-      </w:r>
-      <w:proofErr w:type="spellEnd"/>
-      <w:r>
-        <w:rPr>
-          <w:rFonts w:ascii="Cambria" w:hAnsi="Cambria"/>
-          <w:szCs w:val="28"/>
-        </w:rPr>
-        <w:t xml:space="preserve"> directory as the current directory</w:t>
+        <w:t>Go the folder where this application is saved and change to the ConnectedCitiesApp directory as the current directory</w:t>
       </w:r>
     </w:p>
     <w:p>
@@ -810,7 +752,6 @@
         </w:rPr>
         <w:t>cd /…………………/</w:t>
       </w:r>
-      <w:proofErr w:type="spellStart"/>
       <w:r>
         <w:rPr>
           <w:rFonts w:ascii="Cambria" w:hAnsi="Cambria"/>
@@ -818,7 +759,6 @@
         </w:rPr>
         <w:t>ConnectedCitiesApp</w:t>
       </w:r>
-      <w:proofErr w:type="spellEnd"/>
     </w:p>
     <w:p>
       <w:pPr>
@@ -856,21 +796,12 @@
           <w:szCs w:val="28"/>
         </w:rPr>
       </w:pPr>
-      <w:proofErr w:type="spellStart"/>
-      <w:r>
-        <w:rPr>
-          <w:rFonts w:ascii="Cambria" w:hAnsi="Cambria"/>
-          <w:szCs w:val="28"/>
-        </w:rPr>
-        <w:t>mvn</w:t>
-      </w:r>
-      <w:proofErr w:type="spellEnd"/>
-      <w:r>
-        <w:rPr>
-          <w:rFonts w:ascii="Cambria" w:hAnsi="Cambria"/>
-          <w:szCs w:val="28"/>
-        </w:rPr>
-        <w:t xml:space="preserve"> clean package</w:t>
+      <w:r>
+        <w:rPr>
+          <w:rFonts w:ascii="Cambria" w:hAnsi="Cambria"/>
+          <w:szCs w:val="28"/>
+        </w:rPr>
+        <w:t>mvn clean package</w:t>
       </w:r>
     </w:p>
     <w:p>
@@ -909,40 +840,13 @@
           <w:szCs w:val="28"/>
         </w:rPr>
       </w:pPr>
-      <w:proofErr w:type="gramStart"/>
-      <w:r>
-        <w:rPr>
-          <w:rFonts w:ascii="Cambria" w:hAnsi="Cambria"/>
-          <w:szCs w:val="28"/>
-        </w:rPr>
-        <w:t>./</w:t>
-      </w:r>
-      <w:proofErr w:type="spellStart"/>
-      <w:proofErr w:type="gramEnd"/>
-      <w:r>
-        <w:rPr>
-          <w:rFonts w:ascii="Cambria" w:hAnsi="Cambria"/>
-          <w:szCs w:val="28"/>
-        </w:rPr>
-        <w:t>mvnw</w:t>
-      </w:r>
-      <w:proofErr w:type="spellEnd"/>
-      <w:r>
-        <w:rPr>
-          <w:rFonts w:ascii="Cambria" w:hAnsi="Cambria"/>
-          <w:szCs w:val="28"/>
-        </w:rPr>
-        <w:t xml:space="preserve"> </w:t>
-      </w:r>
-      <w:proofErr w:type="spellStart"/>
-      <w:r>
-        <w:rPr>
-          <w:rFonts w:ascii="Cambria" w:hAnsi="Cambria"/>
-          <w:szCs w:val="28"/>
-        </w:rPr>
-        <w:t>spring-boot:run</w:t>
-      </w:r>
-      <w:proofErr w:type="spellEnd"/>
+      <w:r>
+        <w:rPr>
+          <w:rFonts w:ascii="Cambria" w:hAnsi="Cambria"/>
+          <w:szCs w:val="28"/>
+        </w:rPr>
+        <w:t>./mvnw spring-boot:run</w:t>
+      </w:r>
     </w:p>
     <w:p>
       <w:pPr>
@@ -1021,11 +925,9 @@
             <w:vAlign w:val="bottom"/>
           </w:tcPr>
           <w:p>
-            <w:proofErr w:type="spellStart"/>
             <w:r>
               <w:t>url</w:t>
             </w:r>
-            <w:proofErr w:type="spellEnd"/>
           </w:p>
         </w:tc>
         <w:tc>
@@ -1333,43 +1235,7 @@
           <w:sz w:val="28"/>
           <w:szCs w:val="28"/>
         </w:rPr>
-        <w:t xml:space="preserve">to the following </w:t>
-      </w:r>
-      <w:proofErr w:type="spellStart"/>
-      <w:r>
-        <w:rPr>
-          <w:rFonts w:ascii="Cambria" w:hAnsi="Cambria"/>
-          <w:sz w:val="28"/>
-          <w:szCs w:val="28"/>
-        </w:rPr>
-        <w:t>url</w:t>
-      </w:r>
-      <w:proofErr w:type="spellEnd"/>
-      <w:r>
-        <w:rPr>
-          <w:rFonts w:ascii="Cambria" w:hAnsi="Cambria"/>
-          <w:sz w:val="28"/>
-          <w:szCs w:val="28"/>
-        </w:rPr>
-        <w:t xml:space="preserve"> to visit the </w:t>
-      </w:r>
-      <w:proofErr w:type="spellStart"/>
-      <w:r>
-        <w:rPr>
-          <w:rFonts w:ascii="Cambria" w:hAnsi="Cambria"/>
-          <w:sz w:val="28"/>
-          <w:szCs w:val="28"/>
-        </w:rPr>
-        <w:t>api</w:t>
-      </w:r>
-      <w:proofErr w:type="spellEnd"/>
-      <w:r>
-        <w:rPr>
-          <w:rFonts w:ascii="Cambria" w:hAnsi="Cambria"/>
-          <w:sz w:val="28"/>
-          <w:szCs w:val="28"/>
-        </w:rPr>
-        <w:t xml:space="preserve"> docs:</w:t>
+        <w:t>to the following url to visit the api docs:</w:t>
       </w:r>
     </w:p>
     <w:p>
@@ -1434,27 +1300,7 @@
           <w:sz w:val="28"/>
           <w:szCs w:val="28"/>
         </w:rPr>
-        <w:t xml:space="preserve">To test the app using the swagger </w:t>
-      </w:r>
-      <w:proofErr w:type="spellStart"/>
-      <w:r>
-        <w:rPr>
-          <w:rFonts w:ascii="Cambria" w:hAnsi="Cambria"/>
-          <w:color w:val="222635"/>
-          <w:sz w:val="28"/>
-          <w:szCs w:val="28"/>
-        </w:rPr>
-        <w:t>ui</w:t>
-      </w:r>
-      <w:proofErr w:type="spellEnd"/>
-      <w:r>
-        <w:rPr>
-          <w:rFonts w:ascii="Cambria" w:hAnsi="Cambria"/>
-          <w:color w:val="222635"/>
-          <w:sz w:val="28"/>
-          <w:szCs w:val="28"/>
-        </w:rPr>
-        <w:t>:</w:t>
+        <w:t>To test the app using the swagger ui:</w:t>
       </w:r>
     </w:p>
     <w:p>
@@ -1490,7 +1336,6 @@
         </w:rPr>
         <w:t xml:space="preserve">Go to the following </w:t>
       </w:r>
-      <w:proofErr w:type="spellStart"/>
       <w:r>
         <w:rPr>
           <w:rFonts w:ascii="Cambria" w:hAnsi="Cambria"/>
@@ -1498,17 +1343,7 @@
           <w:sz w:val="28"/>
           <w:szCs w:val="28"/>
         </w:rPr>
-        <w:t>url</w:t>
-      </w:r>
-      <w:proofErr w:type="spellEnd"/>
-      <w:r>
-        <w:rPr>
-          <w:rFonts w:ascii="Cambria" w:hAnsi="Cambria"/>
-          <w:color w:val="222635"/>
-          <w:sz w:val="28"/>
-          <w:szCs w:val="28"/>
-        </w:rPr>
-        <w:t>:</w:t>
+        <w:t>url:</w:t>
       </w:r>
     </w:p>
     <w:p>
@@ -2069,27 +1904,7 @@
           <w:sz w:val="28"/>
           <w:szCs w:val="28"/>
         </w:rPr>
-        <w:t xml:space="preserve">which contains all the vertices that are adjacent to vertex </w:t>
-      </w:r>
-      <w:proofErr w:type="spellStart"/>
-      <w:r>
-        <w:rPr>
-          <w:rFonts w:ascii="Cambria" w:hAnsi="Cambria"/>
-          <w:color w:val="000000" w:themeColor="text1"/>
-          <w:sz w:val="28"/>
-          <w:szCs w:val="28"/>
-        </w:rPr>
-        <w:t>i</w:t>
-      </w:r>
-      <w:proofErr w:type="spellEnd"/>
-      <w:r>
-        <w:rPr>
-          <w:rFonts w:ascii="Cambria" w:hAnsi="Cambria"/>
-          <w:color w:val="000000" w:themeColor="text1"/>
-          <w:sz w:val="28"/>
-          <w:szCs w:val="28"/>
-        </w:rPr>
-        <w:t>.</w:t>
+        <w:t>which contains all the vertices that are adjacent to vertex i.</w:t>
       </w:r>
       <w:r>
         <w:rPr>
@@ -2559,25 +2374,7 @@
           <w:sz w:val="28"/>
           <w:szCs w:val="28"/>
         </w:rPr>
-        <w:t xml:space="preserve">Adjacency </w:t>
-      </w:r>
-      <w:proofErr w:type="gramStart"/>
-      <w:r>
-        <w:rPr>
-          <w:rFonts w:ascii="Cambria" w:hAnsi="Cambria" w:cs="Menlo"/>
-          <w:sz w:val="28"/>
-          <w:szCs w:val="28"/>
-        </w:rPr>
-        <w:t>list of vertex</w:t>
-      </w:r>
-      <w:proofErr w:type="gramEnd"/>
-      <w:r>
-        <w:rPr>
-          <w:rFonts w:ascii="Cambria" w:hAnsi="Cambria" w:cs="Menlo"/>
-          <w:sz w:val="28"/>
-          <w:szCs w:val="28"/>
-        </w:rPr>
-        <w:t xml:space="preserve"> 0</w:t>
+        <w:t>Adjacency list of vertex 0</w:t>
       </w:r>
     </w:p>
     <w:p>
@@ -2634,25 +2431,7 @@
           <w:sz w:val="28"/>
           <w:szCs w:val="28"/>
         </w:rPr>
-        <w:t xml:space="preserve">Adjacency </w:t>
-      </w:r>
-      <w:proofErr w:type="gramStart"/>
-      <w:r>
-        <w:rPr>
-          <w:rFonts w:ascii="Cambria" w:hAnsi="Cambria" w:cs="Menlo"/>
-          <w:sz w:val="28"/>
-          <w:szCs w:val="28"/>
-        </w:rPr>
-        <w:t>list of vertex</w:t>
-      </w:r>
-      <w:proofErr w:type="gramEnd"/>
-      <w:r>
-        <w:rPr>
-          <w:rFonts w:ascii="Cambria" w:hAnsi="Cambria" w:cs="Menlo"/>
-          <w:sz w:val="28"/>
-          <w:szCs w:val="28"/>
-        </w:rPr>
-        <w:t xml:space="preserve"> 1</w:t>
+        <w:t>Adjacency list of vertex 1</w:t>
       </w:r>
     </w:p>
     <w:p>
@@ -2709,25 +2488,7 @@
           <w:sz w:val="28"/>
           <w:szCs w:val="28"/>
         </w:rPr>
-        <w:t xml:space="preserve">Adjacency </w:t>
-      </w:r>
-      <w:proofErr w:type="gramStart"/>
-      <w:r>
-        <w:rPr>
-          <w:rFonts w:ascii="Cambria" w:hAnsi="Cambria" w:cs="Menlo"/>
-          <w:sz w:val="28"/>
-          <w:szCs w:val="28"/>
-        </w:rPr>
-        <w:t>list of vertex</w:t>
-      </w:r>
-      <w:proofErr w:type="gramEnd"/>
-      <w:r>
-        <w:rPr>
-          <w:rFonts w:ascii="Cambria" w:hAnsi="Cambria" w:cs="Menlo"/>
-          <w:sz w:val="28"/>
-          <w:szCs w:val="28"/>
-        </w:rPr>
-        <w:t xml:space="preserve"> 2</w:t>
+        <w:t>Adjacency list of vertex 2</w:t>
       </w:r>
     </w:p>
     <w:p>
@@ -2784,25 +2545,7 @@
           <w:sz w:val="28"/>
           <w:szCs w:val="28"/>
         </w:rPr>
-        <w:t xml:space="preserve">Adjacency </w:t>
-      </w:r>
-      <w:proofErr w:type="gramStart"/>
-      <w:r>
-        <w:rPr>
-          <w:rFonts w:ascii="Cambria" w:hAnsi="Cambria" w:cs="Menlo"/>
-          <w:sz w:val="28"/>
-          <w:szCs w:val="28"/>
-        </w:rPr>
-        <w:t>list of vertex</w:t>
-      </w:r>
-      <w:proofErr w:type="gramEnd"/>
-      <w:r>
-        <w:rPr>
-          <w:rFonts w:ascii="Cambria" w:hAnsi="Cambria" w:cs="Menlo"/>
-          <w:sz w:val="28"/>
-          <w:szCs w:val="28"/>
-        </w:rPr>
-        <w:t xml:space="preserve"> 3</w:t>
+        <w:t>Adjacency list of vertex 3</w:t>
       </w:r>
     </w:p>
     <w:p>
@@ -2859,25 +2602,7 @@
           <w:sz w:val="28"/>
           <w:szCs w:val="28"/>
         </w:rPr>
-        <w:t xml:space="preserve">Adjacency </w:t>
-      </w:r>
-      <w:proofErr w:type="gramStart"/>
-      <w:r>
-        <w:rPr>
-          <w:rFonts w:ascii="Cambria" w:hAnsi="Cambria" w:cs="Menlo"/>
-          <w:sz w:val="28"/>
-          <w:szCs w:val="28"/>
-        </w:rPr>
-        <w:t>list of vertex</w:t>
-      </w:r>
-      <w:proofErr w:type="gramEnd"/>
-      <w:r>
-        <w:rPr>
-          <w:rFonts w:ascii="Cambria" w:hAnsi="Cambria" w:cs="Menlo"/>
-          <w:sz w:val="28"/>
-          <w:szCs w:val="28"/>
-        </w:rPr>
-        <w:t xml:space="preserve"> 4</w:t>
+        <w:t>Adjacency list of vertex 4</w:t>
       </w:r>
     </w:p>
     <w:p>
@@ -2934,25 +2659,7 @@
           <w:sz w:val="28"/>
           <w:szCs w:val="28"/>
         </w:rPr>
-        <w:t xml:space="preserve">Adjacency </w:t>
-      </w:r>
-      <w:proofErr w:type="gramStart"/>
-      <w:r>
-        <w:rPr>
-          <w:rFonts w:ascii="Cambria" w:hAnsi="Cambria" w:cs="Menlo"/>
-          <w:sz w:val="28"/>
-          <w:szCs w:val="28"/>
-        </w:rPr>
-        <w:t>list of vertex</w:t>
-      </w:r>
-      <w:proofErr w:type="gramEnd"/>
-      <w:r>
-        <w:rPr>
-          <w:rFonts w:ascii="Cambria" w:hAnsi="Cambria" w:cs="Menlo"/>
-          <w:sz w:val="28"/>
-          <w:szCs w:val="28"/>
-        </w:rPr>
-        <w:t xml:space="preserve"> 5</w:t>
+        <w:t>Adjacency list of vertex 5</w:t>
       </w:r>
     </w:p>
     <w:p>
@@ -3090,7 +2797,6 @@
           <w:szCs w:val="28"/>
         </w:rPr>
       </w:pPr>
-      <w:proofErr w:type="spellStart"/>
       <w:r>
         <w:rPr>
           <w:rFonts w:ascii="Cambria" w:hAnsi="Cambria"/>
@@ -3099,7 +2805,6 @@
         </w:rPr>
         <w:t>DisjointSets</w:t>
       </w:r>
-      <w:proofErr w:type="spellEnd"/>
     </w:p>
     <w:p>
       <w:pPr>
@@ -3132,61 +2837,15 @@
           <w:sz w:val="28"/>
           <w:szCs w:val="28"/>
         </w:rPr>
-        <w:t xml:space="preserve"> of the </w:t>
-      </w:r>
-      <w:proofErr w:type="spellStart"/>
-      <w:proofErr w:type="gramStart"/>
-      <w:r>
-        <w:rPr>
-          <w:rFonts w:ascii="Cambria" w:hAnsi="Cambria"/>
-          <w:sz w:val="28"/>
-          <w:szCs w:val="28"/>
-        </w:rPr>
-        <w:t>connectedcities.graphsearch</w:t>
-      </w:r>
-      <w:proofErr w:type="gramEnd"/>
-      <w:r>
-        <w:rPr>
-          <w:rFonts w:ascii="Cambria" w:hAnsi="Cambria"/>
-          <w:sz w:val="28"/>
-          <w:szCs w:val="28"/>
-        </w:rPr>
-        <w:t>.algorithm</w:t>
-      </w:r>
-      <w:proofErr w:type="spellEnd"/>
-      <w:r>
-        <w:rPr>
-          <w:rFonts w:ascii="Cambria" w:hAnsi="Cambria"/>
-          <w:sz w:val="28"/>
-          <w:szCs w:val="28"/>
-        </w:rPr>
-        <w:t xml:space="preserve"> property</w:t>
-      </w:r>
-      <w:r>
-        <w:rPr>
-          <w:rFonts w:ascii="Cambria" w:hAnsi="Cambria"/>
-          <w:sz w:val="28"/>
-          <w:szCs w:val="28"/>
-        </w:rPr>
-        <w:t xml:space="preserve"> in the </w:t>
-      </w:r>
-      <w:proofErr w:type="spellStart"/>
-      <w:r>
-        <w:rPr>
-          <w:rFonts w:ascii="Cambria" w:hAnsi="Cambria"/>
-          <w:sz w:val="28"/>
-          <w:szCs w:val="28"/>
-        </w:rPr>
-        <w:t>application.properties</w:t>
-      </w:r>
-      <w:proofErr w:type="spellEnd"/>
-      <w:r>
-        <w:rPr>
-          <w:rFonts w:ascii="Cambria" w:hAnsi="Cambria"/>
-          <w:sz w:val="28"/>
-          <w:szCs w:val="28"/>
-        </w:rPr>
-        <w:t xml:space="preserve"> file. </w:t>
+        <w:t xml:space="preserve"> of the connectedcities.graphsearch.algorithm property</w:t>
+      </w:r>
+      <w:r>
+        <w:rPr>
+          <w:rFonts w:ascii="Cambria" w:hAnsi="Cambria"/>
+          <w:sz w:val="28"/>
+          <w:szCs w:val="28"/>
+        </w:rPr>
+        <w:t xml:space="preserve"> in the application.properties file. </w:t>
       </w:r>
     </w:p>
     <w:p/>
@@ -3256,10 +2915,11 @@
           <w:szCs w:val="28"/>
           <w:shd w:val="clear" w:color="auto" w:fill="FFFFFF"/>
         </w:rPr>
-        <w:t xml:space="preserve">           The @</w:t>
-      </w:r>
-      <w:proofErr w:type="spellStart"/>
-      <w:r>
+        <w:t xml:space="preserve">           The @SpringBootApplication annotation is equivalent to using     @Configuration, @EnableAutoConfiguration and @ComponentScan with their default attributes</w:t>
+      </w:r>
+    </w:p>
+    <w:p>
+      <w:pPr>
         <w:rPr>
           <w:rFonts w:ascii="Cambria" w:eastAsia="Times New Roman" w:hAnsi="Cambria" w:cs="Arial"/>
           <w:color w:val="242729"/>
@@ -3267,73 +2927,6 @@
           <w:szCs w:val="28"/>
           <w:shd w:val="clear" w:color="auto" w:fill="FFFFFF"/>
         </w:rPr>
-        <w:t>SpringBootApplication</w:t>
-      </w:r>
-      <w:proofErr w:type="spellEnd"/>
-      <w:r>
-        <w:rPr>
-          <w:rFonts w:ascii="Cambria" w:eastAsia="Times New Roman" w:hAnsi="Cambria" w:cs="Arial"/>
-          <w:color w:val="242729"/>
-          <w:sz w:val="28"/>
-          <w:szCs w:val="28"/>
-          <w:shd w:val="clear" w:color="auto" w:fill="FFFFFF"/>
-        </w:rPr>
-        <w:t xml:space="preserve"> annotation is equivalent to using     @Configuration, @</w:t>
-      </w:r>
-      <w:proofErr w:type="spellStart"/>
-      <w:r>
-        <w:rPr>
-          <w:rFonts w:ascii="Cambria" w:eastAsia="Times New Roman" w:hAnsi="Cambria" w:cs="Arial"/>
-          <w:color w:val="242729"/>
-          <w:sz w:val="28"/>
-          <w:szCs w:val="28"/>
-          <w:shd w:val="clear" w:color="auto" w:fill="FFFFFF"/>
-        </w:rPr>
-        <w:t>EnableAutoConfiguration</w:t>
-      </w:r>
-      <w:proofErr w:type="spellEnd"/>
-      <w:r>
-        <w:rPr>
-          <w:rFonts w:ascii="Cambria" w:eastAsia="Times New Roman" w:hAnsi="Cambria" w:cs="Arial"/>
-          <w:color w:val="242729"/>
-          <w:sz w:val="28"/>
-          <w:szCs w:val="28"/>
-          <w:shd w:val="clear" w:color="auto" w:fill="FFFFFF"/>
-        </w:rPr>
-        <w:t xml:space="preserve"> and @</w:t>
-      </w:r>
-      <w:proofErr w:type="spellStart"/>
-      <w:r>
-        <w:rPr>
-          <w:rFonts w:ascii="Cambria" w:eastAsia="Times New Roman" w:hAnsi="Cambria" w:cs="Arial"/>
-          <w:color w:val="242729"/>
-          <w:sz w:val="28"/>
-          <w:szCs w:val="28"/>
-          <w:shd w:val="clear" w:color="auto" w:fill="FFFFFF"/>
-        </w:rPr>
-        <w:t>ComponentScan</w:t>
-      </w:r>
-      <w:proofErr w:type="spellEnd"/>
-      <w:r>
-        <w:rPr>
-          <w:rFonts w:ascii="Cambria" w:eastAsia="Times New Roman" w:hAnsi="Cambria" w:cs="Arial"/>
-          <w:color w:val="242729"/>
-          <w:sz w:val="28"/>
-          <w:szCs w:val="28"/>
-          <w:shd w:val="clear" w:color="auto" w:fill="FFFFFF"/>
-        </w:rPr>
-        <w:t xml:space="preserve"> with their default attributes</w:t>
-      </w:r>
-    </w:p>
-    <w:p>
-      <w:pPr>
-        <w:rPr>
-          <w:rFonts w:ascii="Cambria" w:eastAsia="Times New Roman" w:hAnsi="Cambria" w:cs="Arial"/>
-          <w:color w:val="242729"/>
-          <w:sz w:val="28"/>
-          <w:szCs w:val="28"/>
-          <w:shd w:val="clear" w:color="auto" w:fill="FFFFFF"/>
-        </w:rPr>
       </w:pPr>
     </w:p>
     <w:p>
@@ -3354,19 +2947,8 @@
           <w:szCs w:val="28"/>
         </w:rPr>
         <w:lastRenderedPageBreak/>
-        <w:t>If there are beans/components in other packages that are not sub-packages of the main package, you should manually add them as @</w:t>
-      </w:r>
-      <w:proofErr w:type="spellStart"/>
-      <w:r>
-        <w:rPr>
-          <w:rFonts w:ascii="Cambria" w:eastAsia="Times New Roman" w:hAnsi="Cambria"/>
-          <w:color w:val="222635"/>
-          <w:sz w:val="28"/>
-          <w:szCs w:val="28"/>
-        </w:rPr>
-        <w:t>ComponentScan</w:t>
-      </w:r>
-      <w:proofErr w:type="spellEnd"/>
+        <w:t>If there are beans/components in other packages that are not sub-packages of the main package, you should manually add them as @ComponentScan</w:t>
+      </w:r>
     </w:p>
     <w:p>
       <w:pPr>
@@ -3428,97 +3010,13 @@
           <w:szCs w:val="28"/>
         </w:rPr>
       </w:pPr>
-      <w:proofErr w:type="spellStart"/>
-      <w:r>
-        <w:rPr>
-          <w:rFonts w:ascii="Cambria" w:hAnsi="Cambria"/>
-          <w:sz w:val="28"/>
-          <w:szCs w:val="28"/>
-        </w:rPr>
-        <w:t>SpringBoot</w:t>
-      </w:r>
-      <w:proofErr w:type="spellEnd"/>
-      <w:r>
-        <w:rPr>
-          <w:rFonts w:ascii="Cambria" w:hAnsi="Cambria"/>
-          <w:sz w:val="28"/>
-          <w:szCs w:val="28"/>
-        </w:rPr>
-        <w:t xml:space="preserve"> can </w:t>
-      </w:r>
-      <w:proofErr w:type="spellStart"/>
-      <w:r>
-        <w:rPr>
-          <w:rFonts w:ascii="Cambria" w:hAnsi="Cambria"/>
-          <w:sz w:val="28"/>
-          <w:szCs w:val="28"/>
-        </w:rPr>
-        <w:t>autodetect</w:t>
-      </w:r>
-      <w:proofErr w:type="spellEnd"/>
-      <w:r>
-        <w:rPr>
-          <w:rFonts w:ascii="Cambria" w:hAnsi="Cambria"/>
-          <w:sz w:val="28"/>
-          <w:szCs w:val="28"/>
-        </w:rPr>
-        <w:t xml:space="preserve"> the “</w:t>
-      </w:r>
-      <w:proofErr w:type="spellStart"/>
-      <w:proofErr w:type="gramStart"/>
-      <w:r>
-        <w:rPr>
-          <w:rFonts w:ascii="Cambria" w:hAnsi="Cambria"/>
-          <w:sz w:val="28"/>
-          <w:szCs w:val="28"/>
-        </w:rPr>
-        <w:t>application.properties</w:t>
-      </w:r>
-      <w:proofErr w:type="spellEnd"/>
-      <w:proofErr w:type="gramEnd"/>
-      <w:r>
-        <w:rPr>
-          <w:rFonts w:ascii="Cambria" w:hAnsi="Cambria"/>
-          <w:sz w:val="28"/>
-          <w:szCs w:val="28"/>
-        </w:rPr>
-        <w:t>” file in the “</w:t>
-      </w:r>
-      <w:proofErr w:type="spellStart"/>
-      <w:r>
-        <w:rPr>
-          <w:rFonts w:ascii="Cambria" w:hAnsi="Cambria"/>
-          <w:sz w:val="28"/>
-          <w:szCs w:val="28"/>
-        </w:rPr>
-        <w:t>src</w:t>
-      </w:r>
-      <w:proofErr w:type="spellEnd"/>
-      <w:r>
-        <w:rPr>
-          <w:rFonts w:ascii="Cambria" w:hAnsi="Cambria"/>
-          <w:sz w:val="28"/>
-          <w:szCs w:val="28"/>
-        </w:rPr>
-        <w:t>/main/resources” directory and any loaded properties can be injected easily. There is no need to tell the Spring where the property file is located or even explicitly register a ‘</w:t>
-      </w:r>
-      <w:proofErr w:type="spellStart"/>
-      <w:r>
-        <w:rPr>
-          <w:rFonts w:ascii="Cambria" w:hAnsi="Cambria"/>
-          <w:sz w:val="28"/>
-          <w:szCs w:val="28"/>
-        </w:rPr>
-        <w:t>PropertySource</w:t>
-      </w:r>
-      <w:proofErr w:type="spellEnd"/>
-      <w:r>
-        <w:rPr>
-          <w:rFonts w:ascii="Cambria" w:hAnsi="Cambria"/>
-          <w:sz w:val="28"/>
-          <w:szCs w:val="28"/>
-        </w:rPr>
-        <w:t>’.</w:t>
+      <w:r>
+        <w:rPr>
+          <w:rFonts w:ascii="Cambria" w:hAnsi="Cambria"/>
+          <w:sz w:val="28"/>
+          <w:szCs w:val="28"/>
+        </w:rPr>
+        <w:t>SpringBoot can autodetect the “application.properties” file in the “src/main/resources” directory and any loaded properties can be injected easily. There is no need to tell the Spring where the property file is located or even explicitly register a ‘PropertySource’.</w:t>
       </w:r>
       <w:r>
         <w:rPr>
@@ -3566,51 +3064,15 @@
           <w:sz w:val="28"/>
           <w:szCs w:val="28"/>
         </w:rPr>
-        <w:t xml:space="preserve"> @</w:t>
-      </w:r>
-      <w:proofErr w:type="spellStart"/>
-      <w:r>
-        <w:rPr>
-          <w:rFonts w:ascii="Cambria" w:hAnsi="Cambria"/>
-          <w:sz w:val="28"/>
-          <w:szCs w:val="28"/>
-        </w:rPr>
-        <w:t>GetMapping</w:t>
-      </w:r>
-      <w:proofErr w:type="spellEnd"/>
-      <w:r>
-        <w:rPr>
-          <w:rFonts w:ascii="Cambria" w:hAnsi="Cambria"/>
-          <w:sz w:val="28"/>
-          <w:szCs w:val="28"/>
-        </w:rPr>
-        <w:t xml:space="preserve"> over @</w:t>
-      </w:r>
-      <w:proofErr w:type="spellStart"/>
-      <w:r>
-        <w:rPr>
-          <w:rFonts w:ascii="Cambria" w:hAnsi="Cambria"/>
-          <w:sz w:val="28"/>
-          <w:szCs w:val="28"/>
-        </w:rPr>
-        <w:t>R</w:t>
-      </w:r>
-      <w:r>
-        <w:rPr>
-          <w:rFonts w:ascii="Cambria" w:hAnsi="Cambria"/>
-          <w:sz w:val="28"/>
-          <w:szCs w:val="28"/>
-        </w:rPr>
-        <w:t>equestMapping</w:t>
-      </w:r>
-      <w:proofErr w:type="spellEnd"/>
-      <w:r>
-        <w:rPr>
-          <w:rFonts w:ascii="Cambria" w:hAnsi="Cambria"/>
-          <w:sz w:val="28"/>
-          <w:szCs w:val="28"/>
-        </w:rPr>
-        <w:t xml:space="preserve"> at the method level:</w:t>
+        <w:t xml:space="preserve"> @GetMapping over @R</w:t>
+      </w:r>
+      <w:r>
+        <w:rPr>
+          <w:rFonts w:ascii="Cambria" w:hAnsi="Cambria"/>
+          <w:sz w:val="28"/>
+          <w:szCs w:val="28"/>
+        </w:rPr>
+        <w:t>equestMapping at the method level:</w:t>
       </w:r>
     </w:p>
     <w:p>
@@ -3622,8 +3084,6 @@
           <w:szCs w:val="28"/>
         </w:rPr>
       </w:pPr>
-      <w:bookmarkStart w:id="0" w:name="_GoBack"/>
-      <w:bookmarkEnd w:id="0"/>
     </w:p>
     <w:p>
       <w:pPr>
@@ -3647,16 +3107,7 @@
           <w:sz w:val="28"/>
           <w:szCs w:val="28"/>
         </w:rPr>
-        <w:t xml:space="preserve">At the handler methods </w:t>
-      </w:r>
-      <w:proofErr w:type="gramStart"/>
-      <w:r>
-        <w:rPr>
-          <w:rFonts w:ascii="Cambria" w:hAnsi="Cambria"/>
-          <w:sz w:val="28"/>
-          <w:szCs w:val="28"/>
-        </w:rPr>
-        <w:t xml:space="preserve">level, </w:t>
+        <w:t xml:space="preserve">At the handler methods level, </w:t>
       </w:r>
       <w:r>
         <w:rPr>
@@ -3672,131 +3123,32 @@
           <w:sz w:val="28"/>
           <w:szCs w:val="28"/>
         </w:rPr>
-        <w:t>It</w:t>
-      </w:r>
-      <w:proofErr w:type="gramEnd"/>
-      <w:r>
-        <w:rPr>
-          <w:rFonts w:ascii="Cambria" w:hAnsi="Cambria"/>
-          <w:sz w:val="28"/>
-          <w:szCs w:val="28"/>
-        </w:rPr>
-        <w:t xml:space="preserve"> is </w:t>
-      </w:r>
-      <w:r>
-        <w:rPr>
-          <w:rFonts w:ascii="Cambria" w:hAnsi="Cambria"/>
-          <w:sz w:val="28"/>
-          <w:szCs w:val="28"/>
-        </w:rPr>
-        <w:t>best to use the more specific @</w:t>
-      </w:r>
-      <w:proofErr w:type="spellStart"/>
-      <w:r>
-        <w:rPr>
-          <w:rFonts w:ascii="Cambria" w:hAnsi="Cambria"/>
-          <w:sz w:val="28"/>
-          <w:szCs w:val="28"/>
-        </w:rPr>
-        <w:t>GetMapping</w:t>
-      </w:r>
-      <w:proofErr w:type="spellEnd"/>
-      <w:r>
-        <w:rPr>
-          <w:rFonts w:ascii="Cambria" w:hAnsi="Cambria"/>
-          <w:sz w:val="28"/>
-          <w:szCs w:val="28"/>
-        </w:rPr>
-        <w:t xml:space="preserve"> than the lengthier @</w:t>
-      </w:r>
-      <w:proofErr w:type="spellStart"/>
-      <w:r>
-        <w:rPr>
-          <w:rFonts w:ascii="Cambria" w:hAnsi="Cambria"/>
-          <w:sz w:val="28"/>
-          <w:szCs w:val="28"/>
-        </w:rPr>
-        <w:t>RequestMapping</w:t>
-      </w:r>
-      <w:proofErr w:type="spellEnd"/>
-      <w:r>
-        <w:rPr>
-          <w:rFonts w:ascii="Cambria" w:hAnsi="Cambria"/>
-          <w:sz w:val="28"/>
-          <w:szCs w:val="28"/>
-        </w:rPr>
-        <w:t>(method=</w:t>
-      </w:r>
-      <w:proofErr w:type="spellStart"/>
-      <w:r>
-        <w:rPr>
-          <w:rFonts w:ascii="Cambria" w:hAnsi="Cambria"/>
-          <w:sz w:val="28"/>
-          <w:szCs w:val="28"/>
-        </w:rPr>
-        <w:t>RequestMethod.GET</w:t>
-      </w:r>
-      <w:proofErr w:type="spellEnd"/>
-      <w:r>
-        <w:rPr>
-          <w:rFonts w:ascii="Cambria" w:hAnsi="Cambria"/>
-          <w:sz w:val="28"/>
-          <w:szCs w:val="28"/>
-        </w:rPr>
-        <w:t>) because with @</w:t>
-      </w:r>
-      <w:proofErr w:type="spellStart"/>
-      <w:r>
-        <w:rPr>
-          <w:rFonts w:ascii="Cambria" w:hAnsi="Cambria"/>
-          <w:sz w:val="28"/>
-          <w:szCs w:val="28"/>
-        </w:rPr>
-        <w:t>RequestMapping</w:t>
-      </w:r>
-      <w:proofErr w:type="spellEnd"/>
-      <w:r>
-        <w:rPr>
-          <w:rFonts w:ascii="Cambria" w:hAnsi="Cambria"/>
-          <w:sz w:val="28"/>
-          <w:szCs w:val="28"/>
-        </w:rPr>
-        <w:t>, there is a possibility that the method attribute will be left off, as it is not mandatory.</w:t>
-      </w:r>
-    </w:p>
-    <w:p>
-      <w:pPr>
-        <w:rPr>
-          <w:rFonts w:ascii="Cambria" w:hAnsi="Cambria"/>
-          <w:sz w:val="28"/>
-          <w:szCs w:val="28"/>
-        </w:rPr>
-      </w:pPr>
-      <w:r>
-        <w:rPr>
-          <w:rFonts w:ascii="Cambria" w:hAnsi="Cambria"/>
-          <w:sz w:val="28"/>
-          <w:szCs w:val="28"/>
-        </w:rPr>
-        <w:t>But it is always best practice to be specific about the HTTP method that will be handled and @</w:t>
-      </w:r>
-      <w:proofErr w:type="spellStart"/>
-      <w:r>
-        <w:rPr>
-          <w:rFonts w:ascii="Cambria" w:hAnsi="Cambria"/>
-          <w:sz w:val="28"/>
-          <w:szCs w:val="28"/>
-        </w:rPr>
-        <w:t>GetMapping</w:t>
-      </w:r>
-      <w:proofErr w:type="spellEnd"/>
-      <w:r>
-        <w:rPr>
-          <w:rFonts w:ascii="Cambria" w:hAnsi="Cambria"/>
-          <w:sz w:val="28"/>
-          <w:szCs w:val="28"/>
-        </w:rPr>
-        <w:t xml:space="preserve"> is specific for the GET requests.</w:t>
+        <w:t xml:space="preserve">It is </w:t>
+      </w:r>
+      <w:r>
+        <w:rPr>
+          <w:rFonts w:ascii="Cambria" w:hAnsi="Cambria"/>
+          <w:sz w:val="28"/>
+          <w:szCs w:val="28"/>
+        </w:rPr>
+        <w:t>best to use the more specific @GetMapping than the lengthier @RequestMapping(method=RequestMethod.GET) because with @RequestMapping, there is a possibility that the method attribute will be left off, as it is not mandatory.</w:t>
+      </w:r>
+    </w:p>
+    <w:p>
+      <w:pPr>
+        <w:rPr>
+          <w:rFonts w:ascii="Cambria" w:hAnsi="Cambria"/>
+          <w:sz w:val="28"/>
+          <w:szCs w:val="28"/>
+        </w:rPr>
+      </w:pPr>
+      <w:r>
+        <w:rPr>
+          <w:rFonts w:ascii="Cambria" w:hAnsi="Cambria"/>
+          <w:sz w:val="28"/>
+          <w:szCs w:val="28"/>
+        </w:rPr>
+        <w:t>But it is always best practice to be specific about the HTTP method that will be handled and @GetMapping is specific for the GET requests.</w:t>
       </w:r>
     </w:p>
     <w:p>
@@ -4035,137 +3387,45 @@
           <w:szCs w:val="28"/>
         </w:rPr>
       </w:pPr>
-      <w:proofErr w:type="spellStart"/>
-      <w:r>
-        <w:rPr>
-          <w:rFonts w:ascii="Cambria" w:hAnsi="Cambria"/>
-          <w:sz w:val="28"/>
-          <w:szCs w:val="28"/>
-        </w:rPr>
-        <w:t>Enum</w:t>
-      </w:r>
-      <w:proofErr w:type="spellEnd"/>
-      <w:r>
-        <w:rPr>
-          <w:rFonts w:ascii="Cambria" w:hAnsi="Cambria"/>
-          <w:sz w:val="28"/>
-          <w:szCs w:val="28"/>
-        </w:rPr>
-        <w:t xml:space="preserve"> Comparison. </w:t>
-      </w:r>
-      <w:proofErr w:type="spellStart"/>
-      <w:r>
-        <w:rPr>
-          <w:rFonts w:ascii="Cambria" w:hAnsi="Cambria"/>
-          <w:sz w:val="28"/>
-          <w:szCs w:val="28"/>
-        </w:rPr>
-        <w:t>Enum</w:t>
-      </w:r>
-      <w:proofErr w:type="spellEnd"/>
-      <w:r>
-        <w:rPr>
-          <w:rFonts w:ascii="Cambria" w:hAnsi="Cambria"/>
-          <w:sz w:val="28"/>
-          <w:szCs w:val="28"/>
-        </w:rPr>
-        <w:t xml:space="preserve"> members are compared using == operator rather than </w:t>
-      </w:r>
-      <w:proofErr w:type="gramStart"/>
-      <w:r>
-        <w:rPr>
-          <w:rFonts w:ascii="Cambria" w:hAnsi="Cambria"/>
-          <w:sz w:val="28"/>
-          <w:szCs w:val="28"/>
-        </w:rPr>
-        <w:t>equals(</w:t>
-      </w:r>
-      <w:proofErr w:type="gramEnd"/>
-      <w:r>
-        <w:rPr>
-          <w:rFonts w:ascii="Cambria" w:hAnsi="Cambria"/>
-          <w:sz w:val="28"/>
-          <w:szCs w:val="28"/>
-        </w:rPr>
-        <w:t xml:space="preserve">) </w:t>
-      </w:r>
-      <w:proofErr w:type="spellStart"/>
-      <w:r>
-        <w:rPr>
-          <w:rFonts w:ascii="Cambria" w:hAnsi="Cambria"/>
-          <w:sz w:val="28"/>
-          <w:szCs w:val="28"/>
-        </w:rPr>
-        <w:t>methos</w:t>
-      </w:r>
-      <w:proofErr w:type="spellEnd"/>
-      <w:r>
-        <w:rPr>
-          <w:rFonts w:ascii="Cambria" w:hAnsi="Cambria"/>
-          <w:sz w:val="28"/>
-          <w:szCs w:val="28"/>
-        </w:rPr>
-        <w:t xml:space="preserve">. This is </w:t>
-      </w:r>
-      <w:r>
-        <w:rPr>
-          <w:rFonts w:ascii="Cambria" w:hAnsi="Cambria"/>
-          <w:sz w:val="28"/>
-          <w:szCs w:val="28"/>
-        </w:rPr>
-        <w:t xml:space="preserve">because == operator never throws a </w:t>
-      </w:r>
-      <w:proofErr w:type="spellStart"/>
-      <w:r>
-        <w:rPr>
-          <w:rFonts w:ascii="Cambria" w:hAnsi="Cambria"/>
-          <w:sz w:val="28"/>
-          <w:szCs w:val="28"/>
-        </w:rPr>
-        <w:t>NullPointerExcep</w:t>
-      </w:r>
-      <w:r>
-        <w:rPr>
-          <w:rFonts w:ascii="Cambria" w:hAnsi="Cambria"/>
-          <w:sz w:val="28"/>
-          <w:szCs w:val="28"/>
-        </w:rPr>
-        <w:t>tion</w:t>
-      </w:r>
-      <w:proofErr w:type="spellEnd"/>
-      <w:r>
-        <w:rPr>
-          <w:rFonts w:ascii="Cambria" w:hAnsi="Cambria"/>
-          <w:sz w:val="28"/>
-          <w:szCs w:val="28"/>
-        </w:rPr>
-        <w:t xml:space="preserve"> and is subject to type compatibili</w:t>
-      </w:r>
-      <w:r>
-        <w:rPr>
-          <w:rFonts w:ascii="Cambria" w:hAnsi="Cambria"/>
-          <w:sz w:val="28"/>
-          <w:szCs w:val="28"/>
-        </w:rPr>
-        <w:t xml:space="preserve">ty check at compile time and is faster than </w:t>
-      </w:r>
-      <w:proofErr w:type="gramStart"/>
-      <w:r>
-        <w:rPr>
-          <w:rFonts w:ascii="Cambria" w:hAnsi="Cambria"/>
-          <w:sz w:val="28"/>
-          <w:szCs w:val="28"/>
-        </w:rPr>
-        <w:t>equals(</w:t>
-      </w:r>
-      <w:proofErr w:type="gramEnd"/>
-      <w:r>
-        <w:rPr>
-          <w:rFonts w:ascii="Cambria" w:hAnsi="Cambria"/>
-          <w:sz w:val="28"/>
-          <w:szCs w:val="28"/>
-        </w:rPr>
-        <w:t>) method.</w:t>
+      <w:r>
+        <w:rPr>
+          <w:rFonts w:ascii="Cambria" w:hAnsi="Cambria"/>
+          <w:sz w:val="28"/>
+          <w:szCs w:val="28"/>
+        </w:rPr>
+        <w:t>Enum Comparison. Enum</w:t>
+      </w:r>
+      <w:r>
+        <w:rPr>
+          <w:rFonts w:ascii="Cambria" w:hAnsi="Cambria"/>
+          <w:sz w:val="28"/>
+          <w:szCs w:val="28"/>
+        </w:rPr>
+        <w:t xml:space="preserve"> members are compared using == operator rather than equals() methos. This is </w:t>
+      </w:r>
+      <w:r>
+        <w:rPr>
+          <w:rFonts w:ascii="Cambria" w:hAnsi="Cambria"/>
+          <w:sz w:val="28"/>
+          <w:szCs w:val="28"/>
+        </w:rPr>
+        <w:t>because == operator never throws a NullPointerExcep</w:t>
+      </w:r>
+      <w:r>
+        <w:rPr>
+          <w:rFonts w:ascii="Cambria" w:hAnsi="Cambria"/>
+          <w:sz w:val="28"/>
+          <w:szCs w:val="28"/>
+        </w:rPr>
+        <w:t>tion and is subject to type compatibili</w:t>
+      </w:r>
+      <w:r>
+        <w:rPr>
+          <w:rFonts w:ascii="Cambria" w:hAnsi="Cambria"/>
+          <w:sz w:val="28"/>
+          <w:szCs w:val="28"/>
+        </w:rPr>
+        <w:t>ty check at compile time and is faster than equals() method.</w:t>
       </w:r>
     </w:p>
     <w:p>
@@ -4291,9 +3551,2089 @@
     <w:p>
       <w:pPr>
         <w:pStyle w:val="ListParagraph"/>
+        <w:rPr>
+          <w:rFonts w:ascii="Cambria" w:hAnsi="Cambria"/>
+          <w:sz w:val="28"/>
+          <w:szCs w:val="28"/>
+        </w:rPr>
+      </w:pPr>
+      <w:r>
+        <w:rPr>
+          <w:rFonts w:ascii="Cambria" w:hAnsi="Cambria"/>
+          <w:sz w:val="28"/>
+          <w:szCs w:val="28"/>
+        </w:rPr>
+        <w:t>Factory design pattern can be implemented in just two concise steps:</w:t>
+      </w:r>
+    </w:p>
+    <w:p>
+      <w:pPr>
+        <w:pStyle w:val="ListParagraph"/>
+        <w:rPr>
+          <w:rFonts w:ascii="Cambria" w:hAnsi="Cambria"/>
+          <w:sz w:val="28"/>
+          <w:szCs w:val="28"/>
+        </w:rPr>
+      </w:pPr>
+      <w:r>
+        <w:rPr>
+          <w:rFonts w:ascii="Cambria" w:hAnsi="Cambria"/>
+          <w:noProof/>
+          <w:sz w:val="28"/>
+          <w:szCs w:val="28"/>
+        </w:rPr>
+        <mc:AlternateContent>
+          <mc:Choice Requires="wps">
+            <w:drawing>
+              <wp:anchor distT="0" distB="0" distL="114300" distR="114300" simplePos="0" relativeHeight="251659264" behindDoc="0" locked="0" layoutInCell="1" allowOverlap="1" wp14:anchorId="50CD51F4" wp14:editId="70EC4A21">
+                <wp:simplePos x="0" y="0"/>
+                <wp:positionH relativeFrom="column">
+                  <wp:posOffset>243205</wp:posOffset>
+                </wp:positionH>
+                <wp:positionV relativeFrom="paragraph">
+                  <wp:posOffset>535940</wp:posOffset>
+                </wp:positionV>
+                <wp:extent cx="5106035" cy="4355465"/>
+                <wp:effectExtent l="0" t="0" r="0" b="0"/>
+                <wp:wrapSquare wrapText="bothSides"/>
+                <wp:docPr id="3" name="Text Box 3"/>
+                <wp:cNvGraphicFramePr/>
+                <a:graphic xmlns:a="http://schemas.openxmlformats.org/drawingml/2006/main">
+                  <a:graphicData uri="http://schemas.microsoft.com/office/word/2010/wordprocessingShape">
+                    <wps:wsp>
+                      <wps:cNvSpPr txBox="1"/>
+                      <wps:spPr>
+                        <a:xfrm>
+                          <a:off x="0" y="0"/>
+                          <a:ext cx="5106035" cy="4355465"/>
+                        </a:xfrm>
+                        <a:prstGeom prst="rect">
+                          <a:avLst/>
+                        </a:prstGeom>
+                        <a:noFill/>
+                        <a:ln>
+                          <a:noFill/>
+                        </a:ln>
+                        <a:effectLst/>
+                      </wps:spPr>
+                      <wps:style>
+                        <a:lnRef idx="0">
+                          <a:schemeClr val="accent1"/>
+                        </a:lnRef>
+                        <a:fillRef idx="0">
+                          <a:schemeClr val="accent1"/>
+                        </a:fillRef>
+                        <a:effectRef idx="0">
+                          <a:schemeClr val="accent1"/>
+                        </a:effectRef>
+                        <a:fontRef idx="minor">
+                          <a:schemeClr val="dk1"/>
+                        </a:fontRef>
+                      </wps:style>
+                      <wps:txbx>
+                        <w:txbxContent>
+                          <w:p>
+                            <w:pPr>
+                              <w:pStyle w:val="NormalWeb"/>
+                              <w:spacing w:before="0" w:beforeAutospacing="0" w:after="0" w:afterAutospacing="0"/>
+                              <w:rPr>
+                                <w:rFonts w:ascii="Menlo" w:hAnsi="Menlo" w:cs="Menlo"/>
+                                <w:sz w:val="18"/>
+                                <w:szCs w:val="18"/>
+                              </w:rPr>
+                            </w:pPr>
+                            <w:r>
+                              <w:rPr>
+                                <w:rFonts w:ascii="Menlo" w:hAnsi="Menlo" w:cs="Menlo"/>
+                                <w:sz w:val="18"/>
+                                <w:szCs w:val="18"/>
+                              </w:rPr>
+                              <w:t xml:space="preserve">RouteFinderFactory </w:t>
+                            </w:r>
+                            <w:r>
+                              <w:rPr>
+                                <w:rFonts w:ascii="Menlo" w:hAnsi="Menlo" w:cs="Menlo"/>
+                                <w:color w:val="0326CC"/>
+                                <w:sz w:val="18"/>
+                                <w:szCs w:val="18"/>
+                              </w:rPr>
+                              <w:t>routeFactory</w:t>
+                            </w:r>
+                            <w:r>
+                              <w:rPr>
+                                <w:rFonts w:ascii="Menlo" w:hAnsi="Menlo" w:cs="Menlo"/>
+                                <w:sz w:val="18"/>
+                                <w:szCs w:val="18"/>
+                              </w:rPr>
+                              <w:t xml:space="preserve"> = </w:t>
+                            </w:r>
+                            <w:r>
+                              <w:rPr>
+                                <w:rFonts w:ascii="Menlo" w:hAnsi="Menlo" w:cs="Menlo"/>
+                                <w:b/>
+                                <w:bCs/>
+                                <w:color w:val="931A68"/>
+                                <w:sz w:val="18"/>
+                                <w:szCs w:val="18"/>
+                              </w:rPr>
+                              <w:t>new</w:t>
+                            </w:r>
+                            <w:r>
+                              <w:rPr>
+                                <w:rFonts w:ascii="Menlo" w:hAnsi="Menlo" w:cs="Menlo"/>
+                                <w:sz w:val="18"/>
+                                <w:szCs w:val="18"/>
+                              </w:rPr>
+                              <w:t xml:space="preserve"> RouteFinderFactory(</w:t>
+                            </w:r>
+                            <w:r>
+                              <w:rPr>
+                                <w:rFonts w:ascii="Menlo" w:hAnsi="Menlo" w:cs="Menlo"/>
+                                <w:color w:val="7E504F"/>
+                                <w:sz w:val="18"/>
+                                <w:szCs w:val="18"/>
+                              </w:rPr>
+                              <w:t>vertices</w:t>
+                            </w:r>
+                            <w:r>
+                              <w:rPr>
+                                <w:rFonts w:ascii="Menlo" w:hAnsi="Menlo" w:cs="Menlo"/>
+                                <w:sz w:val="18"/>
+                                <w:szCs w:val="18"/>
+                              </w:rPr>
+                              <w:t xml:space="preserve">, </w:t>
+                            </w:r>
+                            <w:r>
+                              <w:rPr>
+                                <w:rFonts w:ascii="Menlo" w:hAnsi="Menlo" w:cs="Menlo"/>
+                                <w:color w:val="0326CC"/>
+                                <w:sz w:val="18"/>
+                                <w:szCs w:val="18"/>
+                              </w:rPr>
+                              <w:t>cityPairs</w:t>
+                            </w:r>
+                            <w:r>
+                              <w:rPr>
+                                <w:rFonts w:ascii="Menlo" w:hAnsi="Menlo" w:cs="Menlo"/>
+                                <w:sz w:val="18"/>
+                                <w:szCs w:val="18"/>
+                              </w:rPr>
+                              <w:t>);</w:t>
+                            </w:r>
+                          </w:p>
+                          <w:p>
+                            <w:pPr>
+                              <w:pStyle w:val="NormalWeb"/>
+                              <w:spacing w:before="0" w:beforeAutospacing="0" w:after="0" w:afterAutospacing="0"/>
+                              <w:rPr>
+                                <w:rFonts w:ascii="Calibri" w:hAnsi="Calibri"/>
+                                <w:sz w:val="22"/>
+                                <w:szCs w:val="22"/>
+                              </w:rPr>
+                            </w:pPr>
+                            <w:r>
+                              <w:rPr>
+                                <w:rFonts w:ascii="Calibri" w:hAnsi="Calibri"/>
+                                <w:sz w:val="22"/>
+                                <w:szCs w:val="22"/>
+                              </w:rPr>
+                              <w:t> </w:t>
+                            </w:r>
+                          </w:p>
+                          <w:p>
+                            <w:pPr>
+                              <w:pStyle w:val="NormalWeb"/>
+                              <w:spacing w:before="0" w:beforeAutospacing="0" w:after="0" w:afterAutospacing="0"/>
+                              <w:rPr>
+                                <w:rFonts w:ascii="Menlo" w:hAnsi="Menlo" w:cs="Menlo"/>
+                                <w:sz w:val="18"/>
+                                <w:szCs w:val="18"/>
+                              </w:rPr>
+                            </w:pPr>
+                            <w:r>
+                              <w:rPr>
+                                <w:rFonts w:ascii="Menlo" w:hAnsi="Menlo" w:cs="Menlo"/>
+                                <w:sz w:val="18"/>
+                                <w:szCs w:val="18"/>
+                              </w:rPr>
+                              <w:t xml:space="preserve">IConnectedCitiesFinder </w:t>
+                            </w:r>
+                            <w:r>
+                              <w:rPr>
+                                <w:rFonts w:ascii="Menlo" w:hAnsi="Menlo" w:cs="Menlo"/>
+                                <w:color w:val="0326CC"/>
+                                <w:sz w:val="18"/>
+                                <w:szCs w:val="18"/>
+                              </w:rPr>
+                              <w:t>finder</w:t>
+                            </w:r>
+                            <w:r>
+                              <w:rPr>
+                                <w:rFonts w:ascii="Menlo" w:hAnsi="Menlo" w:cs="Menlo"/>
+                                <w:sz w:val="18"/>
+                                <w:szCs w:val="18"/>
+                              </w:rPr>
+                              <w:t xml:space="preserve"> = </w:t>
+                            </w:r>
+                            <w:r>
+                              <w:rPr>
+                                <w:rFonts w:ascii="Menlo" w:hAnsi="Menlo" w:cs="Menlo"/>
+                                <w:color w:val="0326CC"/>
+                                <w:sz w:val="18"/>
+                                <w:szCs w:val="18"/>
+                              </w:rPr>
+                              <w:t>routeFactory</w:t>
+                            </w:r>
+                            <w:r>
+                              <w:rPr>
+                                <w:rFonts w:ascii="Menlo" w:hAnsi="Menlo" w:cs="Menlo"/>
+                                <w:sz w:val="18"/>
+                                <w:szCs w:val="18"/>
+                              </w:rPr>
+                              <w:t>.getFinderAlgorithm(GraphSearchAlgorithm.valueOf(</w:t>
+                            </w:r>
+                            <w:r>
+                              <w:rPr>
+                                <w:rFonts w:ascii="Menlo" w:hAnsi="Menlo" w:cs="Menlo"/>
+                                <w:color w:val="0326CC"/>
+                                <w:sz w:val="18"/>
+                                <w:szCs w:val="18"/>
+                              </w:rPr>
+                              <w:t>algorithm</w:t>
+                            </w:r>
+                            <w:r>
+                              <w:rPr>
+                                <w:rFonts w:ascii="Menlo" w:hAnsi="Menlo" w:cs="Menlo"/>
+                                <w:sz w:val="18"/>
+                                <w:szCs w:val="18"/>
+                              </w:rPr>
+                              <w:t>));</w:t>
+                            </w:r>
+                          </w:p>
+                          <w:p>
+                            <w:pPr>
+                              <w:pStyle w:val="NormalWeb"/>
+                              <w:spacing w:before="0" w:beforeAutospacing="0" w:after="0" w:afterAutospacing="0"/>
+                              <w:rPr>
+                                <w:rFonts w:ascii="Menlo" w:hAnsi="Menlo" w:cs="Menlo"/>
+                                <w:sz w:val="18"/>
+                                <w:szCs w:val="18"/>
+                              </w:rPr>
+                            </w:pPr>
+                            <w:r>
+                              <w:rPr>
+                                <w:rFonts w:ascii="Menlo" w:hAnsi="Menlo" w:cs="Menlo"/>
+                                <w:sz w:val="18"/>
+                                <w:szCs w:val="18"/>
+                              </w:rPr>
+                              <w:t> </w:t>
+                            </w:r>
+                          </w:p>
+                          <w:p>
+                            <w:pPr>
+                              <w:pStyle w:val="NormalWeb"/>
+                              <w:spacing w:before="0" w:beforeAutospacing="0" w:after="0" w:afterAutospacing="0"/>
+                              <w:rPr>
+                                <w:rFonts w:ascii="Menlo" w:hAnsi="Menlo" w:cs="Menlo"/>
+                                <w:sz w:val="18"/>
+                                <w:szCs w:val="18"/>
+                              </w:rPr>
+                            </w:pPr>
+                            <w:r>
+                              <w:rPr>
+                                <w:rFonts w:ascii="Menlo" w:hAnsi="Menlo" w:cs="Menlo"/>
+                                <w:sz w:val="18"/>
+                                <w:szCs w:val="18"/>
+                              </w:rPr>
+                              <w:t> </w:t>
+                            </w:r>
+                          </w:p>
+                          <w:p>
+                            <w:pPr>
+                              <w:pStyle w:val="NormalWeb"/>
+                              <w:spacing w:before="0" w:beforeAutospacing="0" w:after="0" w:afterAutospacing="0"/>
+                              <w:rPr>
+                                <w:rFonts w:ascii="Menlo" w:hAnsi="Menlo" w:cs="Menlo"/>
+                                <w:sz w:val="18"/>
+                                <w:szCs w:val="18"/>
+                              </w:rPr>
+                            </w:pPr>
+                            <w:r>
+                              <w:rPr>
+                                <w:rFonts w:ascii="Menlo" w:hAnsi="Menlo" w:cs="Menlo"/>
+                                <w:b/>
+                                <w:bCs/>
+                                <w:color w:val="931A68"/>
+                                <w:sz w:val="18"/>
+                                <w:szCs w:val="18"/>
+                              </w:rPr>
+                              <w:t>public</w:t>
+                            </w:r>
+                            <w:r>
+                              <w:rPr>
+                                <w:rFonts w:ascii="Menlo" w:hAnsi="Menlo" w:cs="Menlo"/>
+                                <w:sz w:val="18"/>
+                                <w:szCs w:val="18"/>
+                              </w:rPr>
+                              <w:t xml:space="preserve"> IConnectedCitiesFinder getFinderAlgorithm(GraphSearchAlgorithm </w:t>
+                            </w:r>
+                            <w:r>
+                              <w:rPr>
+                                <w:rFonts w:ascii="Menlo" w:hAnsi="Menlo" w:cs="Menlo"/>
+                                <w:color w:val="7E504F"/>
+                                <w:sz w:val="18"/>
+                                <w:szCs w:val="18"/>
+                              </w:rPr>
+                              <w:t>algorithm</w:t>
+                            </w:r>
+                            <w:r>
+                              <w:rPr>
+                                <w:rFonts w:ascii="Menlo" w:hAnsi="Menlo" w:cs="Menlo"/>
+                                <w:sz w:val="18"/>
+                                <w:szCs w:val="18"/>
+                              </w:rPr>
+                              <w:t>) {</w:t>
+                            </w:r>
+                          </w:p>
+                          <w:p>
+                            <w:pPr>
+                              <w:pStyle w:val="NormalWeb"/>
+                              <w:spacing w:before="0" w:beforeAutospacing="0" w:after="0" w:afterAutospacing="0"/>
+                              <w:rPr>
+                                <w:rFonts w:ascii="Menlo" w:hAnsi="Menlo" w:cs="Menlo"/>
+                                <w:sz w:val="18"/>
+                                <w:szCs w:val="18"/>
+                              </w:rPr>
+                            </w:pPr>
+                            <w:r>
+                              <w:rPr>
+                                <w:rFonts w:ascii="Menlo" w:hAnsi="Menlo" w:cs="Menlo"/>
+                                <w:b/>
+                                <w:bCs/>
+                                <w:color w:val="931A68"/>
+                                <w:sz w:val="18"/>
+                                <w:szCs w:val="18"/>
+                              </w:rPr>
+                              <w:t>if</w:t>
+                            </w:r>
+                            <w:r>
+                              <w:rPr>
+                                <w:rFonts w:ascii="Menlo" w:hAnsi="Menlo" w:cs="Menlo"/>
+                                <w:sz w:val="18"/>
+                                <w:szCs w:val="18"/>
+                              </w:rPr>
+                              <w:t xml:space="preserve"> (</w:t>
+                            </w:r>
+                            <w:r>
+                              <w:rPr>
+                                <w:rFonts w:ascii="Menlo" w:hAnsi="Menlo" w:cs="Menlo"/>
+                                <w:color w:val="7E504F"/>
+                                <w:sz w:val="18"/>
+                                <w:szCs w:val="18"/>
+                              </w:rPr>
+                              <w:t>algorithm</w:t>
+                            </w:r>
+                            <w:r>
+                              <w:rPr>
+                                <w:rFonts w:ascii="Menlo" w:hAnsi="Menlo" w:cs="Menlo"/>
+                                <w:sz w:val="18"/>
+                                <w:szCs w:val="18"/>
+                              </w:rPr>
+                              <w:t xml:space="preserve"> == </w:t>
+                            </w:r>
+                            <w:r>
+                              <w:rPr>
+                                <w:rFonts w:ascii="Menlo" w:hAnsi="Menlo" w:cs="Menlo"/>
+                                <w:b/>
+                                <w:bCs/>
+                                <w:color w:val="931A68"/>
+                                <w:sz w:val="18"/>
+                                <w:szCs w:val="18"/>
+                              </w:rPr>
+                              <w:t>null</w:t>
+                            </w:r>
+                            <w:r>
+                              <w:rPr>
+                                <w:rFonts w:ascii="Menlo" w:hAnsi="Menlo" w:cs="Menlo"/>
+                                <w:sz w:val="18"/>
+                                <w:szCs w:val="18"/>
+                              </w:rPr>
+                              <w:t>) {</w:t>
+                            </w:r>
+                          </w:p>
+                          <w:p>
+                            <w:pPr>
+                              <w:pStyle w:val="NormalWeb"/>
+                              <w:spacing w:before="0" w:beforeAutospacing="0" w:after="0" w:afterAutospacing="0"/>
+                              <w:rPr>
+                                <w:rFonts w:ascii="Menlo" w:hAnsi="Menlo" w:cs="Menlo"/>
+                                <w:sz w:val="18"/>
+                                <w:szCs w:val="18"/>
+                              </w:rPr>
+                            </w:pPr>
+                            <w:r>
+                              <w:rPr>
+                                <w:rFonts w:ascii="Menlo" w:hAnsi="Menlo" w:cs="Menlo"/>
+                                <w:b/>
+                                <w:bCs/>
+                                <w:color w:val="931A68"/>
+                                <w:sz w:val="18"/>
+                                <w:szCs w:val="18"/>
+                              </w:rPr>
+                              <w:t>return null</w:t>
+                            </w:r>
+                            <w:r>
+                              <w:rPr>
+                                <w:rFonts w:ascii="Menlo" w:hAnsi="Menlo" w:cs="Menlo"/>
+                                <w:color w:val="000000"/>
+                                <w:sz w:val="18"/>
+                                <w:szCs w:val="18"/>
+                              </w:rPr>
+                              <w:t xml:space="preserve">;  </w:t>
+                            </w:r>
+                            <w:r>
+                              <w:rPr>
+                                <w:rFonts w:ascii="Menlo" w:hAnsi="Menlo" w:cs="Menlo"/>
+                                <w:color w:val="4E9072"/>
+                                <w:sz w:val="18"/>
+                                <w:szCs w:val="18"/>
+                              </w:rPr>
+                              <w:t>// check for null before switch statement</w:t>
+                            </w:r>
+                          </w:p>
+                          <w:p>
+                            <w:pPr>
+                              <w:pStyle w:val="NormalWeb"/>
+                              <w:spacing w:before="0" w:beforeAutospacing="0" w:after="0" w:afterAutospacing="0"/>
+                              <w:rPr>
+                                <w:rFonts w:ascii="Menlo" w:hAnsi="Menlo" w:cs="Menlo"/>
+                                <w:sz w:val="18"/>
+                                <w:szCs w:val="18"/>
+                              </w:rPr>
+                            </w:pPr>
+                            <w:r>
+                              <w:rPr>
+                                <w:rFonts w:ascii="Menlo" w:hAnsi="Menlo" w:cs="Menlo"/>
+                                <w:sz w:val="18"/>
+                                <w:szCs w:val="18"/>
+                              </w:rPr>
+                              <w:t xml:space="preserve">} </w:t>
+                            </w:r>
+                            <w:r>
+                              <w:rPr>
+                                <w:rFonts w:ascii="Menlo" w:hAnsi="Menlo" w:cs="Menlo"/>
+                                <w:b/>
+                                <w:bCs/>
+                                <w:color w:val="931A68"/>
+                                <w:sz w:val="18"/>
+                                <w:szCs w:val="18"/>
+                              </w:rPr>
+                              <w:t>else</w:t>
+                            </w:r>
+                            <w:r>
+                              <w:rPr>
+                                <w:rFonts w:ascii="Menlo" w:hAnsi="Menlo" w:cs="Menlo"/>
+                                <w:sz w:val="18"/>
+                                <w:szCs w:val="18"/>
+                              </w:rPr>
+                              <w:t xml:space="preserve"> {</w:t>
+                            </w:r>
+                          </w:p>
+                          <w:p>
+                            <w:pPr>
+                              <w:pStyle w:val="NormalWeb"/>
+                              <w:spacing w:before="0" w:beforeAutospacing="0" w:after="0" w:afterAutospacing="0"/>
+                              <w:rPr>
+                                <w:rFonts w:ascii="Menlo" w:hAnsi="Menlo" w:cs="Menlo"/>
+                                <w:sz w:val="18"/>
+                                <w:szCs w:val="18"/>
+                              </w:rPr>
+                            </w:pPr>
+                            <w:r>
+                              <w:rPr>
+                                <w:rFonts w:ascii="Menlo" w:hAnsi="Menlo" w:cs="Menlo"/>
+                                <w:b/>
+                                <w:bCs/>
+                                <w:color w:val="931A68"/>
+                                <w:sz w:val="18"/>
+                                <w:szCs w:val="18"/>
+                              </w:rPr>
+                              <w:t>switch</w:t>
+                            </w:r>
+                            <w:r>
+                              <w:rPr>
+                                <w:rFonts w:ascii="Menlo" w:hAnsi="Menlo" w:cs="Menlo"/>
+                                <w:color w:val="000000"/>
+                                <w:sz w:val="18"/>
+                                <w:szCs w:val="18"/>
+                              </w:rPr>
+                              <w:t xml:space="preserve"> (</w:t>
+                            </w:r>
+                            <w:r>
+                              <w:rPr>
+                                <w:rFonts w:ascii="Menlo" w:hAnsi="Menlo" w:cs="Menlo"/>
+                                <w:color w:val="7E504F"/>
+                                <w:sz w:val="18"/>
+                                <w:szCs w:val="18"/>
+                              </w:rPr>
+                              <w:t>algorithm</w:t>
+                            </w:r>
+                            <w:r>
+                              <w:rPr>
+                                <w:rFonts w:ascii="Menlo" w:hAnsi="Menlo" w:cs="Menlo"/>
+                                <w:color w:val="000000"/>
+                                <w:sz w:val="18"/>
+                                <w:szCs w:val="18"/>
+                              </w:rPr>
+                              <w:t>) {</w:t>
+                            </w:r>
+                          </w:p>
+                          <w:p>
+                            <w:pPr>
+                              <w:pStyle w:val="NormalWeb"/>
+                              <w:spacing w:before="0" w:beforeAutospacing="0" w:after="0" w:afterAutospacing="0"/>
+                              <w:rPr>
+                                <w:rFonts w:ascii="Menlo" w:hAnsi="Menlo" w:cs="Menlo"/>
+                                <w:sz w:val="18"/>
+                                <w:szCs w:val="18"/>
+                              </w:rPr>
+                            </w:pPr>
+                            <w:r>
+                              <w:rPr>
+                                <w:rFonts w:ascii="Menlo" w:hAnsi="Menlo" w:cs="Menlo"/>
+                                <w:sz w:val="18"/>
+                                <w:szCs w:val="18"/>
+                              </w:rPr>
+                              <w:t xml:space="preserve">    </w:t>
+                            </w:r>
+                            <w:r>
+                              <w:rPr>
+                                <w:rFonts w:ascii="Menlo" w:hAnsi="Menlo" w:cs="Menlo"/>
+                                <w:b/>
+                                <w:bCs/>
+                                <w:color w:val="931A68"/>
+                                <w:sz w:val="18"/>
+                                <w:szCs w:val="18"/>
+                              </w:rPr>
+                              <w:t>case</w:t>
+                            </w:r>
+                            <w:r>
+                              <w:rPr>
+                                <w:rFonts w:ascii="Menlo" w:hAnsi="Menlo" w:cs="Menlo"/>
+                                <w:sz w:val="18"/>
+                                <w:szCs w:val="18"/>
+                              </w:rPr>
+                              <w:t xml:space="preserve"> DFS:</w:t>
+                            </w:r>
+                          </w:p>
+                          <w:p>
+                            <w:pPr>
+                              <w:pStyle w:val="NormalWeb"/>
+                              <w:spacing w:before="0" w:beforeAutospacing="0" w:after="0" w:afterAutospacing="0"/>
+                              <w:rPr>
+                                <w:rFonts w:ascii="Menlo" w:hAnsi="Menlo" w:cs="Menlo"/>
+                                <w:sz w:val="18"/>
+                                <w:szCs w:val="18"/>
+                              </w:rPr>
+                            </w:pPr>
+                            <w:r>
+                              <w:rPr>
+                                <w:rFonts w:ascii="Menlo" w:hAnsi="Menlo" w:cs="Menlo"/>
+                                <w:sz w:val="18"/>
+                                <w:szCs w:val="18"/>
+                              </w:rPr>
+                              <w:t>    {</w:t>
+                            </w:r>
+                          </w:p>
+                          <w:p>
+                            <w:pPr>
+                              <w:pStyle w:val="NormalWeb"/>
+                              <w:spacing w:before="0" w:beforeAutospacing="0" w:after="0" w:afterAutospacing="0"/>
+                              <w:rPr>
+                                <w:rFonts w:ascii="Menlo" w:hAnsi="Menlo" w:cs="Menlo"/>
+                                <w:sz w:val="18"/>
+                                <w:szCs w:val="18"/>
+                              </w:rPr>
+                            </w:pPr>
+                            <w:r>
+                              <w:rPr>
+                                <w:rFonts w:ascii="Menlo" w:hAnsi="Menlo" w:cs="Menlo"/>
+                                <w:sz w:val="18"/>
+                                <w:szCs w:val="18"/>
+                              </w:rPr>
+                              <w:t>    initGraph();</w:t>
+                            </w:r>
+                          </w:p>
+                          <w:p>
+                            <w:pPr>
+                              <w:pStyle w:val="NormalWeb"/>
+                              <w:spacing w:before="0" w:beforeAutospacing="0" w:after="0" w:afterAutospacing="0"/>
+                              <w:rPr>
+                                <w:rFonts w:ascii="Menlo" w:hAnsi="Menlo" w:cs="Menlo"/>
+                                <w:sz w:val="18"/>
+                                <w:szCs w:val="18"/>
+                              </w:rPr>
+                            </w:pPr>
+                            <w:r>
+                              <w:rPr>
+                                <w:rFonts w:ascii="Menlo" w:hAnsi="Menlo" w:cs="Menlo"/>
+                                <w:b/>
+                                <w:bCs/>
+                                <w:color w:val="931A68"/>
+                                <w:sz w:val="18"/>
+                                <w:szCs w:val="18"/>
+                              </w:rPr>
+                              <w:t>return new</w:t>
+                            </w:r>
+                            <w:r>
+                              <w:rPr>
+                                <w:rFonts w:ascii="Menlo" w:hAnsi="Menlo" w:cs="Menlo"/>
+                                <w:sz w:val="18"/>
+                                <w:szCs w:val="18"/>
+                              </w:rPr>
+                              <w:t xml:space="preserve"> DFS(</w:t>
+                            </w:r>
+                            <w:r>
+                              <w:rPr>
+                                <w:rFonts w:ascii="Menlo" w:hAnsi="Menlo" w:cs="Menlo"/>
+                                <w:color w:val="0326CC"/>
+                                <w:sz w:val="18"/>
+                                <w:szCs w:val="18"/>
+                              </w:rPr>
+                              <w:t>graph</w:t>
+                            </w:r>
+                            <w:r>
+                              <w:rPr>
+                                <w:rFonts w:ascii="Menlo" w:hAnsi="Menlo" w:cs="Menlo"/>
+                                <w:sz w:val="18"/>
+                                <w:szCs w:val="18"/>
+                              </w:rPr>
+                              <w:t>);</w:t>
+                            </w:r>
+                          </w:p>
+                          <w:p>
+                            <w:pPr>
+                              <w:pStyle w:val="NormalWeb"/>
+                              <w:spacing w:before="0" w:beforeAutospacing="0" w:after="0" w:afterAutospacing="0"/>
+                              <w:rPr>
+                                <w:rFonts w:ascii="Menlo" w:hAnsi="Menlo" w:cs="Menlo"/>
+                                <w:sz w:val="18"/>
+                                <w:szCs w:val="18"/>
+                              </w:rPr>
+                            </w:pPr>
+                            <w:r>
+                              <w:rPr>
+                                <w:rFonts w:ascii="Menlo" w:hAnsi="Menlo" w:cs="Menlo"/>
+                                <w:sz w:val="18"/>
+                                <w:szCs w:val="18"/>
+                              </w:rPr>
+                              <w:t>    }</w:t>
+                            </w:r>
+                          </w:p>
+                          <w:p>
+                            <w:pPr>
+                              <w:pStyle w:val="NormalWeb"/>
+                              <w:spacing w:before="0" w:beforeAutospacing="0" w:after="0" w:afterAutospacing="0"/>
+                              <w:rPr>
+                                <w:rFonts w:ascii="Menlo" w:hAnsi="Menlo" w:cs="Menlo"/>
+                                <w:sz w:val="18"/>
+                                <w:szCs w:val="18"/>
+                              </w:rPr>
+                            </w:pPr>
+                            <w:r>
+                              <w:rPr>
+                                <w:rFonts w:ascii="Menlo" w:hAnsi="Menlo" w:cs="Menlo"/>
+                                <w:b/>
+                                <w:bCs/>
+                                <w:color w:val="931A68"/>
+                                <w:sz w:val="18"/>
+                                <w:szCs w:val="18"/>
+                              </w:rPr>
+                              <w:t>case</w:t>
+                            </w:r>
+                            <w:r>
+                              <w:rPr>
+                                <w:rFonts w:ascii="Menlo" w:hAnsi="Menlo" w:cs="Menlo"/>
+                                <w:sz w:val="18"/>
+                                <w:szCs w:val="18"/>
+                              </w:rPr>
+                              <w:t xml:space="preserve"> BFS:</w:t>
+                            </w:r>
+                          </w:p>
+                          <w:p>
+                            <w:pPr>
+                              <w:pStyle w:val="NormalWeb"/>
+                              <w:spacing w:before="0" w:beforeAutospacing="0" w:after="0" w:afterAutospacing="0"/>
+                              <w:rPr>
+                                <w:rFonts w:ascii="Menlo" w:hAnsi="Menlo" w:cs="Menlo"/>
+                                <w:sz w:val="18"/>
+                                <w:szCs w:val="18"/>
+                              </w:rPr>
+                            </w:pPr>
+                            <w:r>
+                              <w:rPr>
+                                <w:rFonts w:ascii="Menlo" w:hAnsi="Menlo" w:cs="Menlo"/>
+                                <w:sz w:val="18"/>
+                                <w:szCs w:val="18"/>
+                              </w:rPr>
+                              <w:t>{</w:t>
+                            </w:r>
+                          </w:p>
+                          <w:p>
+                            <w:pPr>
+                              <w:pStyle w:val="NormalWeb"/>
+                              <w:spacing w:before="0" w:beforeAutospacing="0" w:after="0" w:afterAutospacing="0"/>
+                              <w:rPr>
+                                <w:rFonts w:ascii="Menlo" w:hAnsi="Menlo" w:cs="Menlo"/>
+                                <w:sz w:val="18"/>
+                                <w:szCs w:val="18"/>
+                              </w:rPr>
+                            </w:pPr>
+                            <w:r>
+                              <w:rPr>
+                                <w:rFonts w:ascii="Menlo" w:hAnsi="Menlo" w:cs="Menlo"/>
+                                <w:sz w:val="18"/>
+                                <w:szCs w:val="18"/>
+                              </w:rPr>
+                              <w:t>initGraph();</w:t>
+                            </w:r>
+                          </w:p>
+                          <w:p>
+                            <w:pPr>
+                              <w:pStyle w:val="NormalWeb"/>
+                              <w:spacing w:before="0" w:beforeAutospacing="0" w:after="0" w:afterAutospacing="0"/>
+                              <w:rPr>
+                                <w:rFonts w:ascii="Menlo" w:hAnsi="Menlo" w:cs="Menlo"/>
+                                <w:sz w:val="18"/>
+                                <w:szCs w:val="18"/>
+                              </w:rPr>
+                            </w:pPr>
+                            <w:r>
+                              <w:rPr>
+                                <w:rFonts w:ascii="Menlo" w:hAnsi="Menlo" w:cs="Menlo"/>
+                                <w:b/>
+                                <w:bCs/>
+                                <w:color w:val="931A68"/>
+                                <w:sz w:val="18"/>
+                                <w:szCs w:val="18"/>
+                              </w:rPr>
+                              <w:t>return new</w:t>
+                            </w:r>
+                            <w:r>
+                              <w:rPr>
+                                <w:rFonts w:ascii="Menlo" w:hAnsi="Menlo" w:cs="Menlo"/>
+                                <w:sz w:val="18"/>
+                                <w:szCs w:val="18"/>
+                              </w:rPr>
+                              <w:t xml:space="preserve"> BFS(</w:t>
+                            </w:r>
+                            <w:r>
+                              <w:rPr>
+                                <w:rFonts w:ascii="Menlo" w:hAnsi="Menlo" w:cs="Menlo"/>
+                                <w:color w:val="0326CC"/>
+                                <w:sz w:val="18"/>
+                                <w:szCs w:val="18"/>
+                              </w:rPr>
+                              <w:t>graph</w:t>
+                            </w:r>
+                            <w:r>
+                              <w:rPr>
+                                <w:rFonts w:ascii="Menlo" w:hAnsi="Menlo" w:cs="Menlo"/>
+                                <w:sz w:val="18"/>
+                                <w:szCs w:val="18"/>
+                              </w:rPr>
+                              <w:t>);</w:t>
+                            </w:r>
+                          </w:p>
+                          <w:p>
+                            <w:pPr>
+                              <w:pStyle w:val="NormalWeb"/>
+                              <w:spacing w:before="0" w:beforeAutospacing="0" w:after="0" w:afterAutospacing="0"/>
+                              <w:rPr>
+                                <w:rFonts w:ascii="Menlo" w:hAnsi="Menlo" w:cs="Menlo"/>
+                                <w:sz w:val="18"/>
+                                <w:szCs w:val="18"/>
+                              </w:rPr>
+                            </w:pPr>
+                            <w:r>
+                              <w:rPr>
+                                <w:rFonts w:ascii="Menlo" w:hAnsi="Menlo" w:cs="Menlo"/>
+                                <w:sz w:val="18"/>
+                                <w:szCs w:val="18"/>
+                              </w:rPr>
+                              <w:t>}</w:t>
+                            </w:r>
+                          </w:p>
+                          <w:p>
+                            <w:pPr>
+                              <w:pStyle w:val="NormalWeb"/>
+                              <w:spacing w:before="0" w:beforeAutospacing="0" w:after="0" w:afterAutospacing="0"/>
+                              <w:rPr>
+                                <w:rFonts w:ascii="Menlo" w:hAnsi="Menlo" w:cs="Menlo"/>
+                                <w:sz w:val="18"/>
+                                <w:szCs w:val="18"/>
+                              </w:rPr>
+                            </w:pPr>
+                            <w:r>
+                              <w:rPr>
+                                <w:rFonts w:ascii="Menlo" w:hAnsi="Menlo" w:cs="Menlo"/>
+                                <w:b/>
+                                <w:bCs/>
+                                <w:color w:val="931A68"/>
+                                <w:sz w:val="18"/>
+                                <w:szCs w:val="18"/>
+                              </w:rPr>
+                              <w:t>case</w:t>
+                            </w:r>
+                            <w:r>
+                              <w:rPr>
+                                <w:rFonts w:ascii="Menlo" w:hAnsi="Menlo" w:cs="Menlo"/>
+                                <w:sz w:val="18"/>
+                                <w:szCs w:val="18"/>
+                              </w:rPr>
+                              <w:t xml:space="preserve"> DisjointSets:</w:t>
+                            </w:r>
+                          </w:p>
+                          <w:p>
+                            <w:pPr>
+                              <w:pStyle w:val="NormalWeb"/>
+                              <w:spacing w:before="0" w:beforeAutospacing="0" w:after="0" w:afterAutospacing="0"/>
+                              <w:rPr>
+                                <w:rFonts w:ascii="Menlo" w:hAnsi="Menlo" w:cs="Menlo"/>
+                                <w:sz w:val="18"/>
+                                <w:szCs w:val="18"/>
+                              </w:rPr>
+                            </w:pPr>
+                            <w:r>
+                              <w:rPr>
+                                <w:rFonts w:ascii="Menlo" w:hAnsi="Menlo" w:cs="Menlo"/>
+                                <w:sz w:val="18"/>
+                                <w:szCs w:val="18"/>
+                              </w:rPr>
+                              <w:t>{</w:t>
+                            </w:r>
+                          </w:p>
+                          <w:p>
+                            <w:pPr>
+                              <w:pStyle w:val="NormalWeb"/>
+                              <w:spacing w:before="0" w:beforeAutospacing="0" w:after="0" w:afterAutospacing="0"/>
+                              <w:rPr>
+                                <w:rFonts w:ascii="Menlo" w:hAnsi="Menlo" w:cs="Menlo"/>
+                                <w:sz w:val="18"/>
+                                <w:szCs w:val="18"/>
+                              </w:rPr>
+                            </w:pPr>
+                            <w:r>
+                              <w:rPr>
+                                <w:rFonts w:ascii="Menlo" w:hAnsi="Menlo" w:cs="Menlo"/>
+                                <w:sz w:val="18"/>
+                                <w:szCs w:val="18"/>
+                              </w:rPr>
+                              <w:t>initDisjointSets();</w:t>
+                            </w:r>
+                          </w:p>
+                          <w:p>
+                            <w:pPr>
+                              <w:pStyle w:val="NormalWeb"/>
+                              <w:spacing w:before="0" w:beforeAutospacing="0" w:after="0" w:afterAutospacing="0"/>
+                              <w:rPr>
+                                <w:rFonts w:ascii="Menlo" w:hAnsi="Menlo" w:cs="Menlo"/>
+                                <w:sz w:val="18"/>
+                                <w:szCs w:val="18"/>
+                              </w:rPr>
+                            </w:pPr>
+                            <w:r>
+                              <w:rPr>
+                                <w:rFonts w:ascii="Menlo" w:hAnsi="Menlo" w:cs="Menlo"/>
+                                <w:b/>
+                                <w:bCs/>
+                                <w:color w:val="931A68"/>
+                                <w:sz w:val="18"/>
+                                <w:szCs w:val="18"/>
+                              </w:rPr>
+                              <w:t xml:space="preserve">return </w:t>
+                            </w:r>
+                            <w:r>
+                              <w:rPr>
+                                <w:rFonts w:ascii="Menlo" w:hAnsi="Menlo" w:cs="Menlo"/>
+                                <w:color w:val="0326CC"/>
+                                <w:sz w:val="18"/>
+                                <w:szCs w:val="18"/>
+                              </w:rPr>
+                              <w:t>disjointsets</w:t>
+                            </w:r>
+                            <w:r>
+                              <w:rPr>
+                                <w:rFonts w:ascii="Menlo" w:hAnsi="Menlo" w:cs="Menlo"/>
+                                <w:color w:val="000000"/>
+                                <w:sz w:val="18"/>
+                                <w:szCs w:val="18"/>
+                              </w:rPr>
+                              <w:t>;</w:t>
+                            </w:r>
+                          </w:p>
+                          <w:p>
+                            <w:pPr>
+                              <w:pStyle w:val="NormalWeb"/>
+                              <w:spacing w:before="0" w:beforeAutospacing="0" w:after="0" w:afterAutospacing="0"/>
+                              <w:rPr>
+                                <w:rFonts w:ascii="Menlo" w:hAnsi="Menlo" w:cs="Menlo"/>
+                                <w:sz w:val="18"/>
+                                <w:szCs w:val="18"/>
+                              </w:rPr>
+                            </w:pPr>
+                            <w:r>
+                              <w:rPr>
+                                <w:rFonts w:ascii="Menlo" w:hAnsi="Menlo" w:cs="Menlo"/>
+                                <w:sz w:val="18"/>
+                                <w:szCs w:val="18"/>
+                              </w:rPr>
+                              <w:t>}</w:t>
+                            </w:r>
+                          </w:p>
+                          <w:p>
+                            <w:pPr>
+                              <w:pStyle w:val="NormalWeb"/>
+                              <w:spacing w:before="0" w:beforeAutospacing="0" w:after="0" w:afterAutospacing="0"/>
+                              <w:rPr>
+                                <w:rFonts w:ascii="Menlo" w:hAnsi="Menlo" w:cs="Menlo"/>
+                                <w:sz w:val="18"/>
+                                <w:szCs w:val="18"/>
+                              </w:rPr>
+                            </w:pPr>
+                            <w:r>
+                              <w:rPr>
+                                <w:rFonts w:ascii="Menlo" w:hAnsi="Menlo" w:cs="Menlo"/>
+                                <w:b/>
+                                <w:bCs/>
+                                <w:color w:val="931A68"/>
+                                <w:sz w:val="18"/>
+                                <w:szCs w:val="18"/>
+                              </w:rPr>
+                              <w:t>default</w:t>
+                            </w:r>
+                            <w:r>
+                              <w:rPr>
+                                <w:rFonts w:ascii="Menlo" w:hAnsi="Menlo" w:cs="Menlo"/>
+                                <w:color w:val="000000"/>
+                                <w:sz w:val="18"/>
+                                <w:szCs w:val="18"/>
+                              </w:rPr>
+                              <w:t>:</w:t>
+                            </w:r>
+                          </w:p>
+                          <w:p>
+                            <w:pPr>
+                              <w:pStyle w:val="NormalWeb"/>
+                              <w:spacing w:before="0" w:beforeAutospacing="0" w:after="0" w:afterAutospacing="0"/>
+                              <w:rPr>
+                                <w:rFonts w:ascii="Menlo" w:hAnsi="Menlo" w:cs="Menlo"/>
+                                <w:sz w:val="18"/>
+                                <w:szCs w:val="18"/>
+                              </w:rPr>
+                            </w:pPr>
+                            <w:r>
+                              <w:rPr>
+                                <w:rFonts w:ascii="Menlo" w:hAnsi="Menlo" w:cs="Menlo"/>
+                                <w:b/>
+                                <w:bCs/>
+                                <w:color w:val="931A68"/>
+                                <w:sz w:val="18"/>
+                                <w:szCs w:val="18"/>
+                              </w:rPr>
+                              <w:t>return null</w:t>
+                            </w:r>
+                            <w:r>
+                              <w:rPr>
+                                <w:rFonts w:ascii="Menlo" w:hAnsi="Menlo" w:cs="Menlo"/>
+                                <w:color w:val="000000"/>
+                                <w:sz w:val="18"/>
+                                <w:szCs w:val="18"/>
+                              </w:rPr>
+                              <w:t xml:space="preserve">; </w:t>
+                            </w:r>
+                          </w:p>
+                          <w:p>
+                            <w:pPr>
+                              <w:pStyle w:val="NormalWeb"/>
+                              <w:spacing w:before="0" w:beforeAutospacing="0" w:after="0" w:afterAutospacing="0"/>
+                              <w:rPr>
+                                <w:rFonts w:ascii="Menlo" w:hAnsi="Menlo" w:cs="Menlo"/>
+                                <w:sz w:val="18"/>
+                                <w:szCs w:val="18"/>
+                              </w:rPr>
+                            </w:pPr>
+                            <w:r>
+                              <w:rPr>
+                                <w:rFonts w:ascii="Menlo" w:hAnsi="Menlo" w:cs="Menlo"/>
+                                <w:sz w:val="18"/>
+                                <w:szCs w:val="18"/>
+                              </w:rPr>
+                              <w:t>}</w:t>
+                            </w:r>
+                          </w:p>
+                          <w:p>
+                            <w:pPr>
+                              <w:pStyle w:val="NormalWeb"/>
+                              <w:spacing w:before="0" w:beforeAutospacing="0" w:after="0" w:afterAutospacing="0"/>
+                              <w:rPr>
+                                <w:rFonts w:ascii="Menlo" w:hAnsi="Menlo" w:cs="Menlo"/>
+                                <w:sz w:val="18"/>
+                                <w:szCs w:val="18"/>
+                              </w:rPr>
+                            </w:pPr>
+                            <w:r>
+                              <w:rPr>
+                                <w:rFonts w:ascii="Menlo" w:hAnsi="Menlo" w:cs="Menlo"/>
+                                <w:sz w:val="18"/>
+                                <w:szCs w:val="18"/>
+                              </w:rPr>
+                              <w:t>}</w:t>
+                            </w:r>
+                          </w:p>
+                          <w:p>
+                            <w:pPr>
+                              <w:pStyle w:val="NormalWeb"/>
+                              <w:spacing w:before="0" w:beforeAutospacing="0" w:after="0" w:afterAutospacing="0"/>
+                              <w:rPr>
+                                <w:rFonts w:ascii="Menlo" w:hAnsi="Menlo" w:cs="Menlo"/>
+                                <w:sz w:val="18"/>
+                                <w:szCs w:val="18"/>
+                              </w:rPr>
+                            </w:pPr>
+                            <w:r>
+                              <w:rPr>
+                                <w:rFonts w:ascii="Menlo" w:hAnsi="Menlo" w:cs="Menlo"/>
+                                <w:sz w:val="18"/>
+                                <w:szCs w:val="18"/>
+                              </w:rPr>
+                              <w:t>}</w:t>
+                            </w:r>
+                          </w:p>
+                          <w:p/>
+                        </w:txbxContent>
+                      </wps:txbx>
+                      <wps:bodyPr rot="0" spcFirstLastPara="0" vertOverflow="overflow" horzOverflow="overflow" vert="horz" wrap="square" lIns="91440" tIns="45720" rIns="91440" bIns="45720" numCol="1" spcCol="0" rtlCol="0" fromWordArt="0" anchor="t" anchorCtr="0" forceAA="0" compatLnSpc="1">
+                        <a:prstTxWarp prst="textNoShape">
+                          <a:avLst/>
+                        </a:prstTxWarp>
+                        <a:noAutofit/>
+                      </wps:bodyPr>
+                    </wps:wsp>
+                  </a:graphicData>
+                </a:graphic>
+                <wp14:sizeRelH relativeFrom="margin">
+                  <wp14:pctWidth>0</wp14:pctWidth>
+                </wp14:sizeRelH>
+                <wp14:sizeRelV relativeFrom="margin">
+                  <wp14:pctHeight>0</wp14:pctHeight>
+                </wp14:sizeRelV>
+              </wp:anchor>
+            </w:drawing>
+          </mc:Choice>
+          <mc:Fallback>
+            <w:pict>
+              <v:shapetype w14:anchorId="50CD51F4" id="_x0000_t202" coordsize="21600,21600" o:spt="202" path="m0,0l0,21600,21600,21600,21600,0xe">
+                <v:stroke joinstyle="miter"/>
+                <v:path gradientshapeok="t" o:connecttype="rect"/>
+              </v:shapetype>
+              <v:shape id="Text Box 3" o:spid="_x0000_s1026" type="#_x0000_t202" style="position:absolute;left:0;text-align:left;margin-left:19.15pt;margin-top:42.2pt;width:402.05pt;height:342.95pt;z-index:251659264;visibility:visible;mso-wrap-style:square;mso-width-percent:0;mso-height-percent:0;mso-wrap-distance-left:9pt;mso-wrap-distance-top:0;mso-wrap-distance-right:9pt;mso-wrap-distance-bottom:0;mso-position-horizontal:absolute;mso-position-horizontal-relative:text;mso-position-vertical:absolute;mso-position-vertical-relative:text;mso-width-percent:0;mso-height-percent:0;mso-width-relative:margin;mso-height-relative:margin;v-text-anchor:top" o:gfxdata="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" filled="f" stroked="f">
+                <v:textbox>
+                  <w:txbxContent>
+                    <w:p>
+                      <w:pPr>
+                        <w:pStyle w:val="NormalWeb"/>
+                        <w:spacing w:before="0" w:beforeAutospacing="0" w:after="0" w:afterAutospacing="0"/>
+                        <w:rPr>
+                          <w:rFonts w:ascii="Menlo" w:hAnsi="Menlo" w:cs="Menlo"/>
+                          <w:sz w:val="18"/>
+                          <w:szCs w:val="18"/>
+                        </w:rPr>
+                      </w:pPr>
+                      <w:r>
+                        <w:rPr>
+                          <w:rFonts w:ascii="Menlo" w:hAnsi="Menlo" w:cs="Menlo"/>
+                          <w:sz w:val="18"/>
+                          <w:szCs w:val="18"/>
+                        </w:rPr>
+                        <w:t xml:space="preserve">RouteFinderFactory </w:t>
+                      </w:r>
+                      <w:r>
+                        <w:rPr>
+                          <w:rFonts w:ascii="Menlo" w:hAnsi="Menlo" w:cs="Menlo"/>
+                          <w:color w:val="0326CC"/>
+                          <w:sz w:val="18"/>
+                          <w:szCs w:val="18"/>
+                        </w:rPr>
+                        <w:t>routeFactory</w:t>
+                      </w:r>
+                      <w:r>
+                        <w:rPr>
+                          <w:rFonts w:ascii="Menlo" w:hAnsi="Menlo" w:cs="Menlo"/>
+                          <w:sz w:val="18"/>
+                          <w:szCs w:val="18"/>
+                        </w:rPr>
+                        <w:t xml:space="preserve"> = </w:t>
+                      </w:r>
+                      <w:r>
+                        <w:rPr>
+                          <w:rFonts w:ascii="Menlo" w:hAnsi="Menlo" w:cs="Menlo"/>
+                          <w:b/>
+                          <w:bCs/>
+                          <w:color w:val="931A68"/>
+                          <w:sz w:val="18"/>
+                          <w:szCs w:val="18"/>
+                        </w:rPr>
+                        <w:t>new</w:t>
+                      </w:r>
+                      <w:r>
+                        <w:rPr>
+                          <w:rFonts w:ascii="Menlo" w:hAnsi="Menlo" w:cs="Menlo"/>
+                          <w:sz w:val="18"/>
+                          <w:szCs w:val="18"/>
+                        </w:rPr>
+                        <w:t xml:space="preserve"> RouteFinderFactory(</w:t>
+                      </w:r>
+                      <w:r>
+                        <w:rPr>
+                          <w:rFonts w:ascii="Menlo" w:hAnsi="Menlo" w:cs="Menlo"/>
+                          <w:color w:val="7E504F"/>
+                          <w:sz w:val="18"/>
+                          <w:szCs w:val="18"/>
+                        </w:rPr>
+                        <w:t>vertices</w:t>
+                      </w:r>
+                      <w:r>
+                        <w:rPr>
+                          <w:rFonts w:ascii="Menlo" w:hAnsi="Menlo" w:cs="Menlo"/>
+                          <w:sz w:val="18"/>
+                          <w:szCs w:val="18"/>
+                        </w:rPr>
+                        <w:t xml:space="preserve">, </w:t>
+                      </w:r>
+                      <w:r>
+                        <w:rPr>
+                          <w:rFonts w:ascii="Menlo" w:hAnsi="Menlo" w:cs="Menlo"/>
+                          <w:color w:val="0326CC"/>
+                          <w:sz w:val="18"/>
+                          <w:szCs w:val="18"/>
+                        </w:rPr>
+                        <w:t>cityPairs</w:t>
+                      </w:r>
+                      <w:r>
+                        <w:rPr>
+                          <w:rFonts w:ascii="Menlo" w:hAnsi="Menlo" w:cs="Menlo"/>
+                          <w:sz w:val="18"/>
+                          <w:szCs w:val="18"/>
+                        </w:rPr>
+                        <w:t>);</w:t>
+                      </w:r>
+                    </w:p>
+                    <w:p>
+                      <w:pPr>
+                        <w:pStyle w:val="NormalWeb"/>
+                        <w:spacing w:before="0" w:beforeAutospacing="0" w:after="0" w:afterAutospacing="0"/>
+                        <w:rPr>
+                          <w:rFonts w:ascii="Calibri" w:hAnsi="Calibri"/>
+                          <w:sz w:val="22"/>
+                          <w:szCs w:val="22"/>
+                        </w:rPr>
+                      </w:pPr>
+                      <w:r>
+                        <w:rPr>
+                          <w:rFonts w:ascii="Calibri" w:hAnsi="Calibri"/>
+                          <w:sz w:val="22"/>
+                          <w:szCs w:val="22"/>
+                        </w:rPr>
+                        <w:t> </w:t>
+                      </w:r>
+                    </w:p>
+                    <w:p>
+                      <w:pPr>
+                        <w:pStyle w:val="NormalWeb"/>
+                        <w:spacing w:before="0" w:beforeAutospacing="0" w:after="0" w:afterAutospacing="0"/>
+                        <w:rPr>
+                          <w:rFonts w:ascii="Menlo" w:hAnsi="Menlo" w:cs="Menlo"/>
+                          <w:sz w:val="18"/>
+                          <w:szCs w:val="18"/>
+                        </w:rPr>
+                      </w:pPr>
+                      <w:r>
+                        <w:rPr>
+                          <w:rFonts w:ascii="Menlo" w:hAnsi="Menlo" w:cs="Menlo"/>
+                          <w:sz w:val="18"/>
+                          <w:szCs w:val="18"/>
+                        </w:rPr>
+                        <w:t xml:space="preserve">IConnectedCitiesFinder </w:t>
+                      </w:r>
+                      <w:r>
+                        <w:rPr>
+                          <w:rFonts w:ascii="Menlo" w:hAnsi="Menlo" w:cs="Menlo"/>
+                          <w:color w:val="0326CC"/>
+                          <w:sz w:val="18"/>
+                          <w:szCs w:val="18"/>
+                        </w:rPr>
+                        <w:t>finder</w:t>
+                      </w:r>
+                      <w:r>
+                        <w:rPr>
+                          <w:rFonts w:ascii="Menlo" w:hAnsi="Menlo" w:cs="Menlo"/>
+                          <w:sz w:val="18"/>
+                          <w:szCs w:val="18"/>
+                        </w:rPr>
+                        <w:t xml:space="preserve"> = </w:t>
+                      </w:r>
+                      <w:r>
+                        <w:rPr>
+                          <w:rFonts w:ascii="Menlo" w:hAnsi="Menlo" w:cs="Menlo"/>
+                          <w:color w:val="0326CC"/>
+                          <w:sz w:val="18"/>
+                          <w:szCs w:val="18"/>
+                        </w:rPr>
+                        <w:t>routeFactory</w:t>
+                      </w:r>
+                      <w:r>
+                        <w:rPr>
+                          <w:rFonts w:ascii="Menlo" w:hAnsi="Menlo" w:cs="Menlo"/>
+                          <w:sz w:val="18"/>
+                          <w:szCs w:val="18"/>
+                        </w:rPr>
+                        <w:t>.getFinderAlgorithm(GraphSearchAlgorithm.valueOf(</w:t>
+                      </w:r>
+                      <w:r>
+                        <w:rPr>
+                          <w:rFonts w:ascii="Menlo" w:hAnsi="Menlo" w:cs="Menlo"/>
+                          <w:color w:val="0326CC"/>
+                          <w:sz w:val="18"/>
+                          <w:szCs w:val="18"/>
+                        </w:rPr>
+                        <w:t>algorithm</w:t>
+                      </w:r>
+                      <w:r>
+                        <w:rPr>
+                          <w:rFonts w:ascii="Menlo" w:hAnsi="Menlo" w:cs="Menlo"/>
+                          <w:sz w:val="18"/>
+                          <w:szCs w:val="18"/>
+                        </w:rPr>
+                        <w:t>));</w:t>
+                      </w:r>
+                    </w:p>
+                    <w:p>
+                      <w:pPr>
+                        <w:pStyle w:val="NormalWeb"/>
+                        <w:spacing w:before="0" w:beforeAutospacing="0" w:after="0" w:afterAutospacing="0"/>
+                        <w:rPr>
+                          <w:rFonts w:ascii="Menlo" w:hAnsi="Menlo" w:cs="Menlo"/>
+                          <w:sz w:val="18"/>
+                          <w:szCs w:val="18"/>
+                        </w:rPr>
+                      </w:pPr>
+                      <w:r>
+                        <w:rPr>
+                          <w:rFonts w:ascii="Menlo" w:hAnsi="Menlo" w:cs="Menlo"/>
+                          <w:sz w:val="18"/>
+                          <w:szCs w:val="18"/>
+                        </w:rPr>
+                        <w:t> </w:t>
+                      </w:r>
+                    </w:p>
+                    <w:p>
+                      <w:pPr>
+                        <w:pStyle w:val="NormalWeb"/>
+                        <w:spacing w:before="0" w:beforeAutospacing="0" w:after="0" w:afterAutospacing="0"/>
+                        <w:rPr>
+                          <w:rFonts w:ascii="Menlo" w:hAnsi="Menlo" w:cs="Menlo"/>
+                          <w:sz w:val="18"/>
+                          <w:szCs w:val="18"/>
+                        </w:rPr>
+                      </w:pPr>
+                      <w:r>
+                        <w:rPr>
+                          <w:rFonts w:ascii="Menlo" w:hAnsi="Menlo" w:cs="Menlo"/>
+                          <w:sz w:val="18"/>
+                          <w:szCs w:val="18"/>
+                        </w:rPr>
+                        <w:t> </w:t>
+                      </w:r>
+                    </w:p>
+                    <w:p>
+                      <w:pPr>
+                        <w:pStyle w:val="NormalWeb"/>
+                        <w:spacing w:before="0" w:beforeAutospacing="0" w:after="0" w:afterAutospacing="0"/>
+                        <w:rPr>
+                          <w:rFonts w:ascii="Menlo" w:hAnsi="Menlo" w:cs="Menlo"/>
+                          <w:sz w:val="18"/>
+                          <w:szCs w:val="18"/>
+                        </w:rPr>
+                      </w:pPr>
+                      <w:r>
+                        <w:rPr>
+                          <w:rFonts w:ascii="Menlo" w:hAnsi="Menlo" w:cs="Menlo"/>
+                          <w:b/>
+                          <w:bCs/>
+                          <w:color w:val="931A68"/>
+                          <w:sz w:val="18"/>
+                          <w:szCs w:val="18"/>
+                        </w:rPr>
+                        <w:t>public</w:t>
+                      </w:r>
+                      <w:r>
+                        <w:rPr>
+                          <w:rFonts w:ascii="Menlo" w:hAnsi="Menlo" w:cs="Menlo"/>
+                          <w:sz w:val="18"/>
+                          <w:szCs w:val="18"/>
+                        </w:rPr>
+                        <w:t xml:space="preserve"> IConnectedCitiesFinder getFinderAlgorithm(GraphSearchAlgorithm </w:t>
+                      </w:r>
+                      <w:r>
+                        <w:rPr>
+                          <w:rFonts w:ascii="Menlo" w:hAnsi="Menlo" w:cs="Menlo"/>
+                          <w:color w:val="7E504F"/>
+                          <w:sz w:val="18"/>
+                          <w:szCs w:val="18"/>
+                        </w:rPr>
+                        <w:t>algorithm</w:t>
+                      </w:r>
+                      <w:r>
+                        <w:rPr>
+                          <w:rFonts w:ascii="Menlo" w:hAnsi="Menlo" w:cs="Menlo"/>
+                          <w:sz w:val="18"/>
+                          <w:szCs w:val="18"/>
+                        </w:rPr>
+                        <w:t>) {</w:t>
+                      </w:r>
+                    </w:p>
+                    <w:p>
+                      <w:pPr>
+                        <w:pStyle w:val="NormalWeb"/>
+                        <w:spacing w:before="0" w:beforeAutospacing="0" w:after="0" w:afterAutospacing="0"/>
+                        <w:rPr>
+                          <w:rFonts w:ascii="Menlo" w:hAnsi="Menlo" w:cs="Menlo"/>
+                          <w:sz w:val="18"/>
+                          <w:szCs w:val="18"/>
+                        </w:rPr>
+                      </w:pPr>
+                      <w:r>
+                        <w:rPr>
+                          <w:rFonts w:ascii="Menlo" w:hAnsi="Menlo" w:cs="Menlo"/>
+                          <w:b/>
+                          <w:bCs/>
+                          <w:color w:val="931A68"/>
+                          <w:sz w:val="18"/>
+                          <w:szCs w:val="18"/>
+                        </w:rPr>
+                        <w:t>if</w:t>
+                      </w:r>
+                      <w:r>
+                        <w:rPr>
+                          <w:rFonts w:ascii="Menlo" w:hAnsi="Menlo" w:cs="Menlo"/>
+                          <w:sz w:val="18"/>
+                          <w:szCs w:val="18"/>
+                        </w:rPr>
+                        <w:t xml:space="preserve"> (</w:t>
+                      </w:r>
+                      <w:r>
+                        <w:rPr>
+                          <w:rFonts w:ascii="Menlo" w:hAnsi="Menlo" w:cs="Menlo"/>
+                          <w:color w:val="7E504F"/>
+                          <w:sz w:val="18"/>
+                          <w:szCs w:val="18"/>
+                        </w:rPr>
+                        <w:t>algorithm</w:t>
+                      </w:r>
+                      <w:r>
+                        <w:rPr>
+                          <w:rFonts w:ascii="Menlo" w:hAnsi="Menlo" w:cs="Menlo"/>
+                          <w:sz w:val="18"/>
+                          <w:szCs w:val="18"/>
+                        </w:rPr>
+                        <w:t xml:space="preserve"> == </w:t>
+                      </w:r>
+                      <w:r>
+                        <w:rPr>
+                          <w:rFonts w:ascii="Menlo" w:hAnsi="Menlo" w:cs="Menlo"/>
+                          <w:b/>
+                          <w:bCs/>
+                          <w:color w:val="931A68"/>
+                          <w:sz w:val="18"/>
+                          <w:szCs w:val="18"/>
+                        </w:rPr>
+                        <w:t>null</w:t>
+                      </w:r>
+                      <w:r>
+                        <w:rPr>
+                          <w:rFonts w:ascii="Menlo" w:hAnsi="Menlo" w:cs="Menlo"/>
+                          <w:sz w:val="18"/>
+                          <w:szCs w:val="18"/>
+                        </w:rPr>
+                        <w:t>) {</w:t>
+                      </w:r>
+                    </w:p>
+                    <w:p>
+                      <w:pPr>
+                        <w:pStyle w:val="NormalWeb"/>
+                        <w:spacing w:before="0" w:beforeAutospacing="0" w:after="0" w:afterAutospacing="0"/>
+                        <w:rPr>
+                          <w:rFonts w:ascii="Menlo" w:hAnsi="Menlo" w:cs="Menlo"/>
+                          <w:sz w:val="18"/>
+                          <w:szCs w:val="18"/>
+                        </w:rPr>
+                      </w:pPr>
+                      <w:r>
+                        <w:rPr>
+                          <w:rFonts w:ascii="Menlo" w:hAnsi="Menlo" w:cs="Menlo"/>
+                          <w:b/>
+                          <w:bCs/>
+                          <w:color w:val="931A68"/>
+                          <w:sz w:val="18"/>
+                          <w:szCs w:val="18"/>
+                        </w:rPr>
+                        <w:t>return null</w:t>
+                      </w:r>
+                      <w:r>
+                        <w:rPr>
+                          <w:rFonts w:ascii="Menlo" w:hAnsi="Menlo" w:cs="Menlo"/>
+                          <w:color w:val="000000"/>
+                          <w:sz w:val="18"/>
+                          <w:szCs w:val="18"/>
+                        </w:rPr>
+                        <w:t xml:space="preserve">;  </w:t>
+                      </w:r>
+                      <w:r>
+                        <w:rPr>
+                          <w:rFonts w:ascii="Menlo" w:hAnsi="Menlo" w:cs="Menlo"/>
+                          <w:color w:val="4E9072"/>
+                          <w:sz w:val="18"/>
+                          <w:szCs w:val="18"/>
+                        </w:rPr>
+                        <w:t>// check for null before switch statement</w:t>
+                      </w:r>
+                    </w:p>
+                    <w:p>
+                      <w:pPr>
+                        <w:pStyle w:val="NormalWeb"/>
+                        <w:spacing w:before="0" w:beforeAutospacing="0" w:after="0" w:afterAutospacing="0"/>
+                        <w:rPr>
+                          <w:rFonts w:ascii="Menlo" w:hAnsi="Menlo" w:cs="Menlo"/>
+                          <w:sz w:val="18"/>
+                          <w:szCs w:val="18"/>
+                        </w:rPr>
+                      </w:pPr>
+                      <w:r>
+                        <w:rPr>
+                          <w:rFonts w:ascii="Menlo" w:hAnsi="Menlo" w:cs="Menlo"/>
+                          <w:sz w:val="18"/>
+                          <w:szCs w:val="18"/>
+                        </w:rPr>
+                        <w:t xml:space="preserve">} </w:t>
+                      </w:r>
+                      <w:r>
+                        <w:rPr>
+                          <w:rFonts w:ascii="Menlo" w:hAnsi="Menlo" w:cs="Menlo"/>
+                          <w:b/>
+                          <w:bCs/>
+                          <w:color w:val="931A68"/>
+                          <w:sz w:val="18"/>
+                          <w:szCs w:val="18"/>
+                        </w:rPr>
+                        <w:t>else</w:t>
+                      </w:r>
+                      <w:r>
+                        <w:rPr>
+                          <w:rFonts w:ascii="Menlo" w:hAnsi="Menlo" w:cs="Menlo"/>
+                          <w:sz w:val="18"/>
+                          <w:szCs w:val="18"/>
+                        </w:rPr>
+                        <w:t xml:space="preserve"> {</w:t>
+                      </w:r>
+                    </w:p>
+                    <w:p>
+                      <w:pPr>
+                        <w:pStyle w:val="NormalWeb"/>
+                        <w:spacing w:before="0" w:beforeAutospacing="0" w:after="0" w:afterAutospacing="0"/>
+                        <w:rPr>
+                          <w:rFonts w:ascii="Menlo" w:hAnsi="Menlo" w:cs="Menlo"/>
+                          <w:sz w:val="18"/>
+                          <w:szCs w:val="18"/>
+                        </w:rPr>
+                      </w:pPr>
+                      <w:r>
+                        <w:rPr>
+                          <w:rFonts w:ascii="Menlo" w:hAnsi="Menlo" w:cs="Menlo"/>
+                          <w:b/>
+                          <w:bCs/>
+                          <w:color w:val="931A68"/>
+                          <w:sz w:val="18"/>
+                          <w:szCs w:val="18"/>
+                        </w:rPr>
+                        <w:t>switch</w:t>
+                      </w:r>
+                      <w:r>
+                        <w:rPr>
+                          <w:rFonts w:ascii="Menlo" w:hAnsi="Menlo" w:cs="Menlo"/>
+                          <w:color w:val="000000"/>
+                          <w:sz w:val="18"/>
+                          <w:szCs w:val="18"/>
+                        </w:rPr>
+                        <w:t xml:space="preserve"> (</w:t>
+                      </w:r>
+                      <w:r>
+                        <w:rPr>
+                          <w:rFonts w:ascii="Menlo" w:hAnsi="Menlo" w:cs="Menlo"/>
+                          <w:color w:val="7E504F"/>
+                          <w:sz w:val="18"/>
+                          <w:szCs w:val="18"/>
+                        </w:rPr>
+                        <w:t>algorithm</w:t>
+                      </w:r>
+                      <w:r>
+                        <w:rPr>
+                          <w:rFonts w:ascii="Menlo" w:hAnsi="Menlo" w:cs="Menlo"/>
+                          <w:color w:val="000000"/>
+                          <w:sz w:val="18"/>
+                          <w:szCs w:val="18"/>
+                        </w:rPr>
+                        <w:t>) {</w:t>
+                      </w:r>
+                    </w:p>
+                    <w:p>
+                      <w:pPr>
+                        <w:pStyle w:val="NormalWeb"/>
+                        <w:spacing w:before="0" w:beforeAutospacing="0" w:after="0" w:afterAutospacing="0"/>
+                        <w:rPr>
+                          <w:rFonts w:ascii="Menlo" w:hAnsi="Menlo" w:cs="Menlo"/>
+                          <w:sz w:val="18"/>
+                          <w:szCs w:val="18"/>
+                        </w:rPr>
+                      </w:pPr>
+                      <w:r>
+                        <w:rPr>
+                          <w:rFonts w:ascii="Menlo" w:hAnsi="Menlo" w:cs="Menlo"/>
+                          <w:sz w:val="18"/>
+                          <w:szCs w:val="18"/>
+                        </w:rPr>
+                        <w:t xml:space="preserve">    </w:t>
+                      </w:r>
+                      <w:r>
+                        <w:rPr>
+                          <w:rFonts w:ascii="Menlo" w:hAnsi="Menlo" w:cs="Menlo"/>
+                          <w:b/>
+                          <w:bCs/>
+                          <w:color w:val="931A68"/>
+                          <w:sz w:val="18"/>
+                          <w:szCs w:val="18"/>
+                        </w:rPr>
+                        <w:t>case</w:t>
+                      </w:r>
+                      <w:r>
+                        <w:rPr>
+                          <w:rFonts w:ascii="Menlo" w:hAnsi="Menlo" w:cs="Menlo"/>
+                          <w:sz w:val="18"/>
+                          <w:szCs w:val="18"/>
+                        </w:rPr>
+                        <w:t xml:space="preserve"> DFS:</w:t>
+                      </w:r>
+                    </w:p>
+                    <w:p>
+                      <w:pPr>
+                        <w:pStyle w:val="NormalWeb"/>
+                        <w:spacing w:before="0" w:beforeAutospacing="0" w:after="0" w:afterAutospacing="0"/>
+                        <w:rPr>
+                          <w:rFonts w:ascii="Menlo" w:hAnsi="Menlo" w:cs="Menlo"/>
+                          <w:sz w:val="18"/>
+                          <w:szCs w:val="18"/>
+                        </w:rPr>
+                      </w:pPr>
+                      <w:r>
+                        <w:rPr>
+                          <w:rFonts w:ascii="Menlo" w:hAnsi="Menlo" w:cs="Menlo"/>
+                          <w:sz w:val="18"/>
+                          <w:szCs w:val="18"/>
+                        </w:rPr>
+                        <w:t>    {</w:t>
+                      </w:r>
+                    </w:p>
+                    <w:p>
+                      <w:pPr>
+                        <w:pStyle w:val="NormalWeb"/>
+                        <w:spacing w:before="0" w:beforeAutospacing="0" w:after="0" w:afterAutospacing="0"/>
+                        <w:rPr>
+                          <w:rFonts w:ascii="Menlo" w:hAnsi="Menlo" w:cs="Menlo"/>
+                          <w:sz w:val="18"/>
+                          <w:szCs w:val="18"/>
+                        </w:rPr>
+                      </w:pPr>
+                      <w:r>
+                        <w:rPr>
+                          <w:rFonts w:ascii="Menlo" w:hAnsi="Menlo" w:cs="Menlo"/>
+                          <w:sz w:val="18"/>
+                          <w:szCs w:val="18"/>
+                        </w:rPr>
+                        <w:t>    initGraph();</w:t>
+                      </w:r>
+                    </w:p>
+                    <w:p>
+                      <w:pPr>
+                        <w:pStyle w:val="NormalWeb"/>
+                        <w:spacing w:before="0" w:beforeAutospacing="0" w:after="0" w:afterAutospacing="0"/>
+                        <w:rPr>
+                          <w:rFonts w:ascii="Menlo" w:hAnsi="Menlo" w:cs="Menlo"/>
+                          <w:sz w:val="18"/>
+                          <w:szCs w:val="18"/>
+                        </w:rPr>
+                      </w:pPr>
+                      <w:r>
+                        <w:rPr>
+                          <w:rFonts w:ascii="Menlo" w:hAnsi="Menlo" w:cs="Menlo"/>
+                          <w:b/>
+                          <w:bCs/>
+                          <w:color w:val="931A68"/>
+                          <w:sz w:val="18"/>
+                          <w:szCs w:val="18"/>
+                        </w:rPr>
+                        <w:t>return new</w:t>
+                      </w:r>
+                      <w:r>
+                        <w:rPr>
+                          <w:rFonts w:ascii="Menlo" w:hAnsi="Menlo" w:cs="Menlo"/>
+                          <w:sz w:val="18"/>
+                          <w:szCs w:val="18"/>
+                        </w:rPr>
+                        <w:t xml:space="preserve"> DFS(</w:t>
+                      </w:r>
+                      <w:r>
+                        <w:rPr>
+                          <w:rFonts w:ascii="Menlo" w:hAnsi="Menlo" w:cs="Menlo"/>
+                          <w:color w:val="0326CC"/>
+                          <w:sz w:val="18"/>
+                          <w:szCs w:val="18"/>
+                        </w:rPr>
+                        <w:t>graph</w:t>
+                      </w:r>
+                      <w:r>
+                        <w:rPr>
+                          <w:rFonts w:ascii="Menlo" w:hAnsi="Menlo" w:cs="Menlo"/>
+                          <w:sz w:val="18"/>
+                          <w:szCs w:val="18"/>
+                        </w:rPr>
+                        <w:t>);</w:t>
+                      </w:r>
+                    </w:p>
+                    <w:p>
+                      <w:pPr>
+                        <w:pStyle w:val="NormalWeb"/>
+                        <w:spacing w:before="0" w:beforeAutospacing="0" w:after="0" w:afterAutospacing="0"/>
+                        <w:rPr>
+                          <w:rFonts w:ascii="Menlo" w:hAnsi="Menlo" w:cs="Menlo"/>
+                          <w:sz w:val="18"/>
+                          <w:szCs w:val="18"/>
+                        </w:rPr>
+                      </w:pPr>
+                      <w:r>
+                        <w:rPr>
+                          <w:rFonts w:ascii="Menlo" w:hAnsi="Menlo" w:cs="Menlo"/>
+                          <w:sz w:val="18"/>
+                          <w:szCs w:val="18"/>
+                        </w:rPr>
+                        <w:t>    }</w:t>
+                      </w:r>
+                    </w:p>
+                    <w:p>
+                      <w:pPr>
+                        <w:pStyle w:val="NormalWeb"/>
+                        <w:spacing w:before="0" w:beforeAutospacing="0" w:after="0" w:afterAutospacing="0"/>
+                        <w:rPr>
+                          <w:rFonts w:ascii="Menlo" w:hAnsi="Menlo" w:cs="Menlo"/>
+                          <w:sz w:val="18"/>
+                          <w:szCs w:val="18"/>
+                        </w:rPr>
+                      </w:pPr>
+                      <w:r>
+                        <w:rPr>
+                          <w:rFonts w:ascii="Menlo" w:hAnsi="Menlo" w:cs="Menlo"/>
+                          <w:b/>
+                          <w:bCs/>
+                          <w:color w:val="931A68"/>
+                          <w:sz w:val="18"/>
+                          <w:szCs w:val="18"/>
+                        </w:rPr>
+                        <w:t>case</w:t>
+                      </w:r>
+                      <w:r>
+                        <w:rPr>
+                          <w:rFonts w:ascii="Menlo" w:hAnsi="Menlo" w:cs="Menlo"/>
+                          <w:sz w:val="18"/>
+                          <w:szCs w:val="18"/>
+                        </w:rPr>
+                        <w:t xml:space="preserve"> BFS:</w:t>
+                      </w:r>
+                    </w:p>
+                    <w:p>
+                      <w:pPr>
+                        <w:pStyle w:val="NormalWeb"/>
+                        <w:spacing w:before="0" w:beforeAutospacing="0" w:after="0" w:afterAutospacing="0"/>
+                        <w:rPr>
+                          <w:rFonts w:ascii="Menlo" w:hAnsi="Menlo" w:cs="Menlo"/>
+                          <w:sz w:val="18"/>
+                          <w:szCs w:val="18"/>
+                        </w:rPr>
+                      </w:pPr>
+                      <w:r>
+                        <w:rPr>
+                          <w:rFonts w:ascii="Menlo" w:hAnsi="Menlo" w:cs="Menlo"/>
+                          <w:sz w:val="18"/>
+                          <w:szCs w:val="18"/>
+                        </w:rPr>
+                        <w:t>{</w:t>
+                      </w:r>
+                    </w:p>
+                    <w:p>
+                      <w:pPr>
+                        <w:pStyle w:val="NormalWeb"/>
+                        <w:spacing w:before="0" w:beforeAutospacing="0" w:after="0" w:afterAutospacing="0"/>
+                        <w:rPr>
+                          <w:rFonts w:ascii="Menlo" w:hAnsi="Menlo" w:cs="Menlo"/>
+                          <w:sz w:val="18"/>
+                          <w:szCs w:val="18"/>
+                        </w:rPr>
+                      </w:pPr>
+                      <w:r>
+                        <w:rPr>
+                          <w:rFonts w:ascii="Menlo" w:hAnsi="Menlo" w:cs="Menlo"/>
+                          <w:sz w:val="18"/>
+                          <w:szCs w:val="18"/>
+                        </w:rPr>
+                        <w:t>initGraph();</w:t>
+                      </w:r>
+                    </w:p>
+                    <w:p>
+                      <w:pPr>
+                        <w:pStyle w:val="NormalWeb"/>
+                        <w:spacing w:before="0" w:beforeAutospacing="0" w:after="0" w:afterAutospacing="0"/>
+                        <w:rPr>
+                          <w:rFonts w:ascii="Menlo" w:hAnsi="Menlo" w:cs="Menlo"/>
+                          <w:sz w:val="18"/>
+                          <w:szCs w:val="18"/>
+                        </w:rPr>
+                      </w:pPr>
+                      <w:r>
+                        <w:rPr>
+                          <w:rFonts w:ascii="Menlo" w:hAnsi="Menlo" w:cs="Menlo"/>
+                          <w:b/>
+                          <w:bCs/>
+                          <w:color w:val="931A68"/>
+                          <w:sz w:val="18"/>
+                          <w:szCs w:val="18"/>
+                        </w:rPr>
+                        <w:t>return new</w:t>
+                      </w:r>
+                      <w:r>
+                        <w:rPr>
+                          <w:rFonts w:ascii="Menlo" w:hAnsi="Menlo" w:cs="Menlo"/>
+                          <w:sz w:val="18"/>
+                          <w:szCs w:val="18"/>
+                        </w:rPr>
+                        <w:t xml:space="preserve"> BFS(</w:t>
+                      </w:r>
+                      <w:r>
+                        <w:rPr>
+                          <w:rFonts w:ascii="Menlo" w:hAnsi="Menlo" w:cs="Menlo"/>
+                          <w:color w:val="0326CC"/>
+                          <w:sz w:val="18"/>
+                          <w:szCs w:val="18"/>
+                        </w:rPr>
+                        <w:t>graph</w:t>
+                      </w:r>
+                      <w:r>
+                        <w:rPr>
+                          <w:rFonts w:ascii="Menlo" w:hAnsi="Menlo" w:cs="Menlo"/>
+                          <w:sz w:val="18"/>
+                          <w:szCs w:val="18"/>
+                        </w:rPr>
+                        <w:t>);</w:t>
+                      </w:r>
+                    </w:p>
+                    <w:p>
+                      <w:pPr>
+                        <w:pStyle w:val="NormalWeb"/>
+                        <w:spacing w:before="0" w:beforeAutospacing="0" w:after="0" w:afterAutospacing="0"/>
+                        <w:rPr>
+                          <w:rFonts w:ascii="Menlo" w:hAnsi="Menlo" w:cs="Menlo"/>
+                          <w:sz w:val="18"/>
+                          <w:szCs w:val="18"/>
+                        </w:rPr>
+                      </w:pPr>
+                      <w:r>
+                        <w:rPr>
+                          <w:rFonts w:ascii="Menlo" w:hAnsi="Menlo" w:cs="Menlo"/>
+                          <w:sz w:val="18"/>
+                          <w:szCs w:val="18"/>
+                        </w:rPr>
+                        <w:t>}</w:t>
+                      </w:r>
+                    </w:p>
+                    <w:p>
+                      <w:pPr>
+                        <w:pStyle w:val="NormalWeb"/>
+                        <w:spacing w:before="0" w:beforeAutospacing="0" w:after="0" w:afterAutospacing="0"/>
+                        <w:rPr>
+                          <w:rFonts w:ascii="Menlo" w:hAnsi="Menlo" w:cs="Menlo"/>
+                          <w:sz w:val="18"/>
+                          <w:szCs w:val="18"/>
+                        </w:rPr>
+                      </w:pPr>
+                      <w:r>
+                        <w:rPr>
+                          <w:rFonts w:ascii="Menlo" w:hAnsi="Menlo" w:cs="Menlo"/>
+                          <w:b/>
+                          <w:bCs/>
+                          <w:color w:val="931A68"/>
+                          <w:sz w:val="18"/>
+                          <w:szCs w:val="18"/>
+                        </w:rPr>
+                        <w:t>case</w:t>
+                      </w:r>
+                      <w:r>
+                        <w:rPr>
+                          <w:rFonts w:ascii="Menlo" w:hAnsi="Menlo" w:cs="Menlo"/>
+                          <w:sz w:val="18"/>
+                          <w:szCs w:val="18"/>
+                        </w:rPr>
+                        <w:t xml:space="preserve"> DisjointSets:</w:t>
+                      </w:r>
+                    </w:p>
+                    <w:p>
+                      <w:pPr>
+                        <w:pStyle w:val="NormalWeb"/>
+                        <w:spacing w:before="0" w:beforeAutospacing="0" w:after="0" w:afterAutospacing="0"/>
+                        <w:rPr>
+                          <w:rFonts w:ascii="Menlo" w:hAnsi="Menlo" w:cs="Menlo"/>
+                          <w:sz w:val="18"/>
+                          <w:szCs w:val="18"/>
+                        </w:rPr>
+                      </w:pPr>
+                      <w:r>
+                        <w:rPr>
+                          <w:rFonts w:ascii="Menlo" w:hAnsi="Menlo" w:cs="Menlo"/>
+                          <w:sz w:val="18"/>
+                          <w:szCs w:val="18"/>
+                        </w:rPr>
+                        <w:t>{</w:t>
+                      </w:r>
+                    </w:p>
+                    <w:p>
+                      <w:pPr>
+                        <w:pStyle w:val="NormalWeb"/>
+                        <w:spacing w:before="0" w:beforeAutospacing="0" w:after="0" w:afterAutospacing="0"/>
+                        <w:rPr>
+                          <w:rFonts w:ascii="Menlo" w:hAnsi="Menlo" w:cs="Menlo"/>
+                          <w:sz w:val="18"/>
+                          <w:szCs w:val="18"/>
+                        </w:rPr>
+                      </w:pPr>
+                      <w:r>
+                        <w:rPr>
+                          <w:rFonts w:ascii="Menlo" w:hAnsi="Menlo" w:cs="Menlo"/>
+                          <w:sz w:val="18"/>
+                          <w:szCs w:val="18"/>
+                        </w:rPr>
+                        <w:t>initDisjointSets();</w:t>
+                      </w:r>
+                    </w:p>
+                    <w:p>
+                      <w:pPr>
+                        <w:pStyle w:val="NormalWeb"/>
+                        <w:spacing w:before="0" w:beforeAutospacing="0" w:after="0" w:afterAutospacing="0"/>
+                        <w:rPr>
+                          <w:rFonts w:ascii="Menlo" w:hAnsi="Menlo" w:cs="Menlo"/>
+                          <w:sz w:val="18"/>
+                          <w:szCs w:val="18"/>
+                        </w:rPr>
+                      </w:pPr>
+                      <w:r>
+                        <w:rPr>
+                          <w:rFonts w:ascii="Menlo" w:hAnsi="Menlo" w:cs="Menlo"/>
+                          <w:b/>
+                          <w:bCs/>
+                          <w:color w:val="931A68"/>
+                          <w:sz w:val="18"/>
+                          <w:szCs w:val="18"/>
+                        </w:rPr>
+                        <w:t xml:space="preserve">return </w:t>
+                      </w:r>
+                      <w:r>
+                        <w:rPr>
+                          <w:rFonts w:ascii="Menlo" w:hAnsi="Menlo" w:cs="Menlo"/>
+                          <w:color w:val="0326CC"/>
+                          <w:sz w:val="18"/>
+                          <w:szCs w:val="18"/>
+                        </w:rPr>
+                        <w:t>disjointsets</w:t>
+                      </w:r>
+                      <w:r>
+                        <w:rPr>
+                          <w:rFonts w:ascii="Menlo" w:hAnsi="Menlo" w:cs="Menlo"/>
+                          <w:color w:val="000000"/>
+                          <w:sz w:val="18"/>
+                          <w:szCs w:val="18"/>
+                        </w:rPr>
+                        <w:t>;</w:t>
+                      </w:r>
+                    </w:p>
+                    <w:p>
+                      <w:pPr>
+                        <w:pStyle w:val="NormalWeb"/>
+                        <w:spacing w:before="0" w:beforeAutospacing="0" w:after="0" w:afterAutospacing="0"/>
+                        <w:rPr>
+                          <w:rFonts w:ascii="Menlo" w:hAnsi="Menlo" w:cs="Menlo"/>
+                          <w:sz w:val="18"/>
+                          <w:szCs w:val="18"/>
+                        </w:rPr>
+                      </w:pPr>
+                      <w:r>
+                        <w:rPr>
+                          <w:rFonts w:ascii="Menlo" w:hAnsi="Menlo" w:cs="Menlo"/>
+                          <w:sz w:val="18"/>
+                          <w:szCs w:val="18"/>
+                        </w:rPr>
+                        <w:t>}</w:t>
+                      </w:r>
+                    </w:p>
+                    <w:p>
+                      <w:pPr>
+                        <w:pStyle w:val="NormalWeb"/>
+                        <w:spacing w:before="0" w:beforeAutospacing="0" w:after="0" w:afterAutospacing="0"/>
+                        <w:rPr>
+                          <w:rFonts w:ascii="Menlo" w:hAnsi="Menlo" w:cs="Menlo"/>
+                          <w:sz w:val="18"/>
+                          <w:szCs w:val="18"/>
+                        </w:rPr>
+                      </w:pPr>
+                      <w:r>
+                        <w:rPr>
+                          <w:rFonts w:ascii="Menlo" w:hAnsi="Menlo" w:cs="Menlo"/>
+                          <w:b/>
+                          <w:bCs/>
+                          <w:color w:val="931A68"/>
+                          <w:sz w:val="18"/>
+                          <w:szCs w:val="18"/>
+                        </w:rPr>
+                        <w:t>default</w:t>
+                      </w:r>
+                      <w:r>
+                        <w:rPr>
+                          <w:rFonts w:ascii="Menlo" w:hAnsi="Menlo" w:cs="Menlo"/>
+                          <w:color w:val="000000"/>
+                          <w:sz w:val="18"/>
+                          <w:szCs w:val="18"/>
+                        </w:rPr>
+                        <w:t>:</w:t>
+                      </w:r>
+                    </w:p>
+                    <w:p>
+                      <w:pPr>
+                        <w:pStyle w:val="NormalWeb"/>
+                        <w:spacing w:before="0" w:beforeAutospacing="0" w:after="0" w:afterAutospacing="0"/>
+                        <w:rPr>
+                          <w:rFonts w:ascii="Menlo" w:hAnsi="Menlo" w:cs="Menlo"/>
+                          <w:sz w:val="18"/>
+                          <w:szCs w:val="18"/>
+                        </w:rPr>
+                      </w:pPr>
+                      <w:r>
+                        <w:rPr>
+                          <w:rFonts w:ascii="Menlo" w:hAnsi="Menlo" w:cs="Menlo"/>
+                          <w:b/>
+                          <w:bCs/>
+                          <w:color w:val="931A68"/>
+                          <w:sz w:val="18"/>
+                          <w:szCs w:val="18"/>
+                        </w:rPr>
+                        <w:t>return null</w:t>
+                      </w:r>
+                      <w:r>
+                        <w:rPr>
+                          <w:rFonts w:ascii="Menlo" w:hAnsi="Menlo" w:cs="Menlo"/>
+                          <w:color w:val="000000"/>
+                          <w:sz w:val="18"/>
+                          <w:szCs w:val="18"/>
+                        </w:rPr>
+                        <w:t xml:space="preserve">; </w:t>
+                      </w:r>
+                    </w:p>
+                    <w:p>
+                      <w:pPr>
+                        <w:pStyle w:val="NormalWeb"/>
+                        <w:spacing w:before="0" w:beforeAutospacing="0" w:after="0" w:afterAutospacing="0"/>
+                        <w:rPr>
+                          <w:rFonts w:ascii="Menlo" w:hAnsi="Menlo" w:cs="Menlo"/>
+                          <w:sz w:val="18"/>
+                          <w:szCs w:val="18"/>
+                        </w:rPr>
+                      </w:pPr>
+                      <w:r>
+                        <w:rPr>
+                          <w:rFonts w:ascii="Menlo" w:hAnsi="Menlo" w:cs="Menlo"/>
+                          <w:sz w:val="18"/>
+                          <w:szCs w:val="18"/>
+                        </w:rPr>
+                        <w:t>}</w:t>
+                      </w:r>
+                    </w:p>
+                    <w:p>
+                      <w:pPr>
+                        <w:pStyle w:val="NormalWeb"/>
+                        <w:spacing w:before="0" w:beforeAutospacing="0" w:after="0" w:afterAutospacing="0"/>
+                        <w:rPr>
+                          <w:rFonts w:ascii="Menlo" w:hAnsi="Menlo" w:cs="Menlo"/>
+                          <w:sz w:val="18"/>
+                          <w:szCs w:val="18"/>
+                        </w:rPr>
+                      </w:pPr>
+                      <w:r>
+                        <w:rPr>
+                          <w:rFonts w:ascii="Menlo" w:hAnsi="Menlo" w:cs="Menlo"/>
+                          <w:sz w:val="18"/>
+                          <w:szCs w:val="18"/>
+                        </w:rPr>
+                        <w:t>}</w:t>
+                      </w:r>
+                    </w:p>
+                    <w:p>
+                      <w:pPr>
+                        <w:pStyle w:val="NormalWeb"/>
+                        <w:spacing w:before="0" w:beforeAutospacing="0" w:after="0" w:afterAutospacing="0"/>
+                        <w:rPr>
+                          <w:rFonts w:ascii="Menlo" w:hAnsi="Menlo" w:cs="Menlo"/>
+                          <w:sz w:val="18"/>
+                          <w:szCs w:val="18"/>
+                        </w:rPr>
+                      </w:pPr>
+                      <w:r>
+                        <w:rPr>
+                          <w:rFonts w:ascii="Menlo" w:hAnsi="Menlo" w:cs="Menlo"/>
+                          <w:sz w:val="18"/>
+                          <w:szCs w:val="18"/>
+                        </w:rPr>
+                        <w:t>}</w:t>
+                      </w:r>
+                    </w:p>
+                    <w:p/>
+                  </w:txbxContent>
+                </v:textbox>
+                <w10:wrap type="square"/>
+              </v:shape>
+            </w:pict>
+          </mc:Fallback>
+        </mc:AlternateContent>
+      </w:r>
+    </w:p>
+    <w:p>
+      <w:pPr>
+        <w:pStyle w:val="ListParagraph"/>
         <w:numPr>
           <w:ilvl w:val="0"/>
-          <w:numId w:val="15"/>
+          <w:numId w:val="22"/>
         </w:numPr>
         <w:rPr>
           <w:rFonts w:ascii="Cambria" w:hAnsi="Cambria"/>
@@ -4307,24 +5647,374 @@
           <w:sz w:val="28"/>
           <w:szCs w:val="28"/>
         </w:rPr>
-        <w:t>The package</w:t>
-      </w:r>
-      <w:r>
-        <w:rPr>
-          <w:rFonts w:ascii="Cambria" w:hAnsi="Cambria"/>
-          <w:sz w:val="28"/>
-          <w:szCs w:val="28"/>
-        </w:rPr>
-        <w:t xml:space="preserve"> structure of the project is designed to reduce coupling across packages, avoid circular dependencies</w:t>
-      </w:r>
-      <w:r>
-        <w:rPr>
-          <w:rFonts w:ascii="Cambria" w:hAnsi="Cambria"/>
-          <w:sz w:val="28"/>
-          <w:szCs w:val="28"/>
-        </w:rPr>
-        <w:t xml:space="preserve"> and support high cohesion.</w:t>
-      </w:r>
+        <w:lastRenderedPageBreak/>
+        <w:t xml:space="preserve">  </w:t>
+      </w:r>
+      <w:r>
+        <w:rPr>
+          <w:rFonts w:ascii="Cambria" w:hAnsi="Cambria"/>
+          <w:sz w:val="28"/>
+          <w:szCs w:val="28"/>
+        </w:rPr>
+        <w:t xml:space="preserve">Use the factory to get an object of concrete </w:t>
+      </w:r>
+      <w:r>
+        <w:rPr>
+          <w:rFonts w:ascii="Cambria" w:hAnsi="Cambria"/>
+          <w:sz w:val="28"/>
+          <w:szCs w:val="28"/>
+        </w:rPr>
+        <w:t xml:space="preserve">algorithm </w:t>
+      </w:r>
+      <w:r>
+        <w:rPr>
+          <w:rFonts w:ascii="Cambria" w:hAnsi="Cambria"/>
+          <w:sz w:val="28"/>
+          <w:szCs w:val="28"/>
+        </w:rPr>
+        <w:t>class by passing the information of algorithm to use.</w:t>
+      </w:r>
+      <w:r>
+        <w:rPr>
+          <w:rFonts w:ascii="Cambria" w:hAnsi="Cambria"/>
+          <w:sz w:val="28"/>
+          <w:szCs w:val="28"/>
+        </w:rPr>
+        <w:t xml:space="preserve"> (See the code above)</w:t>
+      </w:r>
+    </w:p>
+    <w:p>
+      <w:pPr>
+        <w:pStyle w:val="ListParagraph"/>
+        <w:ind w:left="1080"/>
+        <w:rPr>
+          <w:rFonts w:ascii="Cambria" w:hAnsi="Cambria"/>
+          <w:sz w:val="28"/>
+          <w:szCs w:val="28"/>
+        </w:rPr>
+      </w:pPr>
+    </w:p>
+    <w:p>
+      <w:pPr>
+        <w:pStyle w:val="ListParagraph"/>
+        <w:numPr>
+          <w:ilvl w:val="0"/>
+          <w:numId w:val="22"/>
+        </w:numPr>
+        <w:textAlignment w:val="center"/>
+        <w:rPr>
+          <w:rFonts w:ascii="Cambria" w:eastAsia="Times New Roman" w:hAnsi="Cambria"/>
+          <w:color w:val="000000" w:themeColor="text1"/>
+          <w:sz w:val="28"/>
+          <w:szCs w:val="28"/>
+        </w:rPr>
+      </w:pPr>
+      <w:r>
+        <w:rPr>
+          <w:rFonts w:ascii="Cambria" w:hAnsi="Cambria"/>
+          <w:color w:val="000000" w:themeColor="text1"/>
+          <w:sz w:val="28"/>
+          <w:szCs w:val="28"/>
+        </w:rPr>
+        <w:t xml:space="preserve"> </w:t>
+      </w:r>
+      <w:r>
+        <w:rPr>
+          <w:rFonts w:ascii="Cambria" w:eastAsia="Times New Roman" w:hAnsi="Cambria"/>
+          <w:color w:val="000000" w:themeColor="text1"/>
+          <w:sz w:val="28"/>
+          <w:szCs w:val="28"/>
+        </w:rPr>
+        <w:t>Get an object of the concrete class and call its isConnected(</w:t>
+      </w:r>
+      <w:r>
+        <w:rPr>
+          <w:rFonts w:ascii="Cambria" w:eastAsia="Times New Roman" w:hAnsi="Cambria" w:cs="Menlo"/>
+          <w:color w:val="000000" w:themeColor="text1"/>
+          <w:sz w:val="28"/>
+          <w:szCs w:val="28"/>
+        </w:rPr>
+        <w:t>srcCityId, destCityId)</w:t>
+      </w:r>
+      <w:r>
+        <w:rPr>
+          <w:rFonts w:ascii="Cambria" w:eastAsia="Times New Roman" w:hAnsi="Cambria" w:cs="Menlo"/>
+          <w:color w:val="000000" w:themeColor="text1"/>
+          <w:sz w:val="28"/>
+          <w:szCs w:val="28"/>
+        </w:rPr>
+        <w:t xml:space="preserve"> </w:t>
+      </w:r>
+      <w:r>
+        <w:rPr>
+          <w:rFonts w:ascii="Cambria" w:hAnsi="Cambria" w:cs="Menlo"/>
+          <w:color w:val="000000" w:themeColor="text1"/>
+          <w:sz w:val="28"/>
+          <w:szCs w:val="28"/>
+        </w:rPr>
+        <w:t>m</w:t>
+      </w:r>
+      <w:r>
+        <w:rPr>
+          <w:rFonts w:ascii="Cambria" w:hAnsi="Cambria" w:cs="Menlo"/>
+          <w:color w:val="000000" w:themeColor="text1"/>
+          <w:sz w:val="28"/>
+          <w:szCs w:val="28"/>
+        </w:rPr>
+        <w:t>ethod to find if two cities are connected (using the passed in algorithm)</w:t>
+      </w:r>
+    </w:p>
+    <w:p>
+      <w:pPr>
+        <w:textAlignment w:val="center"/>
+        <w:rPr>
+          <w:rFonts w:ascii="Cambria" w:eastAsia="Times New Roman" w:hAnsi="Cambria"/>
+          <w:color w:val="000000" w:themeColor="text1"/>
+          <w:sz w:val="28"/>
+          <w:szCs w:val="28"/>
+        </w:rPr>
+      </w:pPr>
+    </w:p>
+    <w:p>
+      <w:pPr>
+        <w:pStyle w:val="ListParagraph"/>
+        <w:ind w:left="1080"/>
+        <w:textAlignment w:val="center"/>
+        <w:rPr>
+          <w:rFonts w:ascii="Cambria" w:eastAsia="Times New Roman" w:hAnsi="Cambria"/>
+          <w:color w:val="000000" w:themeColor="text1"/>
+          <w:sz w:val="28"/>
+          <w:szCs w:val="28"/>
+        </w:rPr>
+      </w:pPr>
+      <w:r>
+        <w:rPr>
+          <w:rFonts w:ascii="Cambria" w:eastAsia="Times New Roman" w:hAnsi="Cambria"/>
+          <w:noProof/>
+          <w:color w:val="000000" w:themeColor="text1"/>
+          <w:sz w:val="28"/>
+          <w:szCs w:val="28"/>
+        </w:rPr>
+        <mc:AlternateContent>
+          <mc:Choice Requires="wps">
+            <w:drawing>
+              <wp:anchor distT="0" distB="0" distL="114300" distR="114300" simplePos="0" relativeHeight="251660288" behindDoc="0" locked="0" layoutInCell="1" allowOverlap="1" wp14:anchorId="03CE54F8" wp14:editId="37B48846">
+                <wp:simplePos x="0" y="0"/>
+                <wp:positionH relativeFrom="column">
+                  <wp:posOffset>1384935</wp:posOffset>
+                </wp:positionH>
+                <wp:positionV relativeFrom="paragraph">
+                  <wp:posOffset>95885</wp:posOffset>
+                </wp:positionV>
+                <wp:extent cx="4114800" cy="483870"/>
+                <wp:effectExtent l="0" t="0" r="0" b="0"/>
+                <wp:wrapSquare wrapText="bothSides"/>
+                <wp:docPr id="7" name="Text Box 7"/>
+                <wp:cNvGraphicFramePr/>
+                <a:graphic xmlns:a="http://schemas.openxmlformats.org/drawingml/2006/main">
+                  <a:graphicData uri="http://schemas.microsoft.com/office/word/2010/wordprocessingShape">
+                    <wps:wsp>
+                      <wps:cNvSpPr txBox="1"/>
+                      <wps:spPr>
+                        <a:xfrm>
+                          <a:off x="0" y="0"/>
+                          <a:ext cx="4114800" cy="483870"/>
+                        </a:xfrm>
+                        <a:prstGeom prst="rect">
+                          <a:avLst/>
+                        </a:prstGeom>
+                        <a:noFill/>
+                        <a:ln>
+                          <a:noFill/>
+                        </a:ln>
+                        <a:effectLst/>
+                      </wps:spPr>
+                      <wps:style>
+                        <a:lnRef idx="0">
+                          <a:schemeClr val="accent1"/>
+                        </a:lnRef>
+                        <a:fillRef idx="0">
+                          <a:schemeClr val="accent1"/>
+                        </a:fillRef>
+                        <a:effectRef idx="0">
+                          <a:schemeClr val="accent1"/>
+                        </a:effectRef>
+                        <a:fontRef idx="minor">
+                          <a:schemeClr val="dk1"/>
+                        </a:fontRef>
+                      </wps:style>
+                      <wps:txbx>
+                        <w:txbxContent>
+                          <w:p>
+                            <w:r>
+                              <w:rPr>
+                                <w:rFonts w:ascii="Menlo" w:hAnsi="Menlo" w:cs="Menlo"/>
+                                <w:color w:val="0326CC"/>
+                                <w:sz w:val="18"/>
+                                <w:szCs w:val="18"/>
+                              </w:rPr>
+                              <w:t>finder</w:t>
+                            </w:r>
+                            <w:r>
+                              <w:rPr>
+                                <w:rFonts w:ascii="Menlo" w:hAnsi="Menlo" w:cs="Menlo"/>
+                                <w:color w:val="000000"/>
+                                <w:sz w:val="18"/>
+                                <w:szCs w:val="18"/>
+                              </w:rPr>
+                              <w:t>.isConnected(</w:t>
+                            </w:r>
+                            <w:r>
+                              <w:rPr>
+                                <w:rFonts w:ascii="Menlo" w:hAnsi="Menlo" w:cs="Menlo"/>
+                                <w:color w:val="7E504F"/>
+                                <w:sz w:val="18"/>
+                                <w:szCs w:val="18"/>
+                              </w:rPr>
+                              <w:t>srcCityId</w:t>
+                            </w:r>
+                            <w:r>
+                              <w:rPr>
+                                <w:rFonts w:ascii="Menlo" w:hAnsi="Menlo" w:cs="Menlo"/>
+                                <w:color w:val="000000"/>
+                                <w:sz w:val="18"/>
+                                <w:szCs w:val="18"/>
+                              </w:rPr>
+                              <w:t xml:space="preserve">, </w:t>
+                            </w:r>
+                            <w:r>
+                              <w:rPr>
+                                <w:rFonts w:ascii="Menlo" w:hAnsi="Menlo" w:cs="Menlo"/>
+                                <w:color w:val="7E504F"/>
+                                <w:sz w:val="18"/>
+                                <w:szCs w:val="18"/>
+                              </w:rPr>
+                              <w:t>destCityId</w:t>
+                            </w:r>
+                            <w:r>
+                              <w:rPr>
+                                <w:rFonts w:ascii="Menlo" w:hAnsi="Menlo" w:cs="Menlo"/>
+                                <w:color w:val="000000"/>
+                                <w:sz w:val="18"/>
+                                <w:szCs w:val="18"/>
+                              </w:rPr>
+                              <w:t>);</w:t>
+                            </w:r>
+                          </w:p>
+                        </w:txbxContent>
+                      </wps:txbx>
+                      <wps:bodyPr rot="0" spcFirstLastPara="0" vertOverflow="overflow" horzOverflow="overflow" vert="horz" wrap="square" lIns="91440" tIns="45720" rIns="91440" bIns="45720" numCol="1" spcCol="0" rtlCol="0" fromWordArt="0" anchor="t" anchorCtr="0" forceAA="0" compatLnSpc="1">
+                        <a:prstTxWarp prst="textNoShape">
+                          <a:avLst/>
+                        </a:prstTxWarp>
+                        <a:noAutofit/>
+                      </wps:bodyPr>
+                    </wps:wsp>
+                  </a:graphicData>
+                </a:graphic>
+              </wp:anchor>
+            </w:drawing>
+          </mc:Choice>
+          <mc:Fallback>
+            <w:pict>
+              <v:shape w14:anchorId="03CE54F8" id="Text Box 7" o:spid="_x0000_s1027" type="#_x0000_t202" style="position:absolute;left:0;text-align:left;margin-left:109.05pt;margin-top:7.55pt;width:324pt;height:38.1pt;z-index:251660288;visibility:visible;mso-wrap-style:square;mso-wrap-distance-left:9pt;mso-wrap-distance-top:0;mso-wrap-distance-right:9pt;mso-wrap-distance-bottom:0;mso-position-horizontal:absolute;mso-position-horizontal-relative:text;mso-position-vertical:absolute;mso-position-vertical-relative:text;v-text-anchor:top" o:gfxdata="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" filled="f" stroked="f">
+                <v:textbox>
+                  <w:txbxContent>
+                    <w:p>
+                      <w:r>
+                        <w:rPr>
+                          <w:rFonts w:ascii="Menlo" w:hAnsi="Menlo" w:cs="Menlo"/>
+                          <w:color w:val="0326CC"/>
+                          <w:sz w:val="18"/>
+                          <w:szCs w:val="18"/>
+                        </w:rPr>
+                        <w:t>finder</w:t>
+                      </w:r>
+                      <w:r>
+                        <w:rPr>
+                          <w:rFonts w:ascii="Menlo" w:hAnsi="Menlo" w:cs="Menlo"/>
+                          <w:color w:val="000000"/>
+                          <w:sz w:val="18"/>
+                          <w:szCs w:val="18"/>
+                        </w:rPr>
+                        <w:t>.isConnected(</w:t>
+                      </w:r>
+                      <w:r>
+                        <w:rPr>
+                          <w:rFonts w:ascii="Menlo" w:hAnsi="Menlo" w:cs="Menlo"/>
+                          <w:color w:val="7E504F"/>
+                          <w:sz w:val="18"/>
+                          <w:szCs w:val="18"/>
+                        </w:rPr>
+                        <w:t>srcCityId</w:t>
+                      </w:r>
+                      <w:r>
+                        <w:rPr>
+                          <w:rFonts w:ascii="Menlo" w:hAnsi="Menlo" w:cs="Menlo"/>
+                          <w:color w:val="000000"/>
+                          <w:sz w:val="18"/>
+                          <w:szCs w:val="18"/>
+                        </w:rPr>
+                        <w:t xml:space="preserve">, </w:t>
+                      </w:r>
+                      <w:r>
+                        <w:rPr>
+                          <w:rFonts w:ascii="Menlo" w:hAnsi="Menlo" w:cs="Menlo"/>
+                          <w:color w:val="7E504F"/>
+                          <w:sz w:val="18"/>
+                          <w:szCs w:val="18"/>
+                        </w:rPr>
+                        <w:t>destCityId</w:t>
+                      </w:r>
+                      <w:r>
+                        <w:rPr>
+                          <w:rFonts w:ascii="Menlo" w:hAnsi="Menlo" w:cs="Menlo"/>
+                          <w:color w:val="000000"/>
+                          <w:sz w:val="18"/>
+                          <w:szCs w:val="18"/>
+                        </w:rPr>
+                        <w:t>);</w:t>
+                      </w:r>
+                    </w:p>
+                  </w:txbxContent>
+                </v:textbox>
+                <w10:wrap type="square"/>
+              </v:shape>
+            </w:pict>
+          </mc:Fallback>
+        </mc:AlternateContent>
+      </w:r>
+    </w:p>
+    <w:p>
+      <w:pPr>
+        <w:pStyle w:val="ListParagraph"/>
+        <w:ind w:left="1080"/>
+        <w:rPr>
+          <w:rFonts w:ascii="Cambria" w:hAnsi="Cambria"/>
+          <w:sz w:val="28"/>
+          <w:szCs w:val="28"/>
+        </w:rPr>
+      </w:pPr>
+    </w:p>
+    <w:p>
+      <w:pPr>
+        <w:rPr>
+          <w:rFonts w:ascii="Cambria" w:hAnsi="Cambria"/>
+          <w:sz w:val="28"/>
+          <w:szCs w:val="28"/>
+        </w:rPr>
+      </w:pPr>
+      <w:bookmarkStart w:id="0" w:name="_GoBack"/>
+      <w:bookmarkEnd w:id="0"/>
+    </w:p>
+    <w:p>
+      <w:pPr>
+        <w:rPr>
+          <w:rFonts w:ascii="Cambria" w:hAnsi="Cambria"/>
+          <w:sz w:val="28"/>
+          <w:szCs w:val="28"/>
+        </w:rPr>
+      </w:pPr>
     </w:p>
     <w:p>
       <w:pPr>
@@ -4354,6 +6044,53 @@
           <w:sz w:val="28"/>
           <w:szCs w:val="28"/>
         </w:rPr>
+        <w:t>The package</w:t>
+      </w:r>
+      <w:r>
+        <w:rPr>
+          <w:rFonts w:ascii="Cambria" w:hAnsi="Cambria"/>
+          <w:sz w:val="28"/>
+          <w:szCs w:val="28"/>
+        </w:rPr>
+        <w:t xml:space="preserve"> structure of the project is designed to reduce coupling across packages, avoid circular dependencies</w:t>
+      </w:r>
+      <w:r>
+        <w:rPr>
+          <w:rFonts w:ascii="Cambria" w:hAnsi="Cambria"/>
+          <w:sz w:val="28"/>
+          <w:szCs w:val="28"/>
+        </w:rPr>
+        <w:t xml:space="preserve"> and support high cohesion.</w:t>
+      </w:r>
+    </w:p>
+    <w:p>
+      <w:pPr>
+        <w:rPr>
+          <w:rFonts w:ascii="Cambria" w:hAnsi="Cambria"/>
+          <w:sz w:val="28"/>
+          <w:szCs w:val="28"/>
+        </w:rPr>
+      </w:pPr>
+    </w:p>
+    <w:p>
+      <w:pPr>
+        <w:pStyle w:val="ListParagraph"/>
+        <w:numPr>
+          <w:ilvl w:val="0"/>
+          <w:numId w:val="15"/>
+        </w:numPr>
+        <w:rPr>
+          <w:rFonts w:ascii="Cambria" w:hAnsi="Cambria"/>
+          <w:sz w:val="28"/>
+          <w:szCs w:val="28"/>
+        </w:rPr>
+      </w:pPr>
+      <w:r>
+        <w:rPr>
+          <w:rFonts w:ascii="Cambria" w:hAnsi="Cambria"/>
+          <w:sz w:val="28"/>
+          <w:szCs w:val="28"/>
+        </w:rPr>
         <w:t>Switch statement is</w:t>
       </w:r>
       <w:r>
@@ -4362,25 +6099,7 @@
           <w:sz w:val="28"/>
           <w:szCs w:val="28"/>
         </w:rPr>
-        <w:t xml:space="preserve"> used in the place of if-else statement in the </w:t>
-      </w:r>
-      <w:proofErr w:type="spellStart"/>
-      <w:r>
-        <w:rPr>
-          <w:rFonts w:ascii="Cambria" w:hAnsi="Cambria"/>
-          <w:sz w:val="28"/>
-          <w:szCs w:val="28"/>
-        </w:rPr>
-        <w:t>RouteFinderFactory.getFinderAlgorithm</w:t>
-      </w:r>
-      <w:proofErr w:type="spellEnd"/>
-      <w:r>
-        <w:rPr>
-          <w:rFonts w:ascii="Cambria" w:hAnsi="Cambria"/>
-          <w:sz w:val="28"/>
-          <w:szCs w:val="28"/>
-        </w:rPr>
-        <w:t>() method for the following reasons:</w:t>
+        <w:t xml:space="preserve"> used in the place of if-else statement in the RouteFinderFactory.getFinderAlgorithm() method for the following reasons:</w:t>
       </w:r>
     </w:p>
     <w:p>
@@ -4420,25 +6139,7 @@
           <w:sz w:val="28"/>
           <w:szCs w:val="28"/>
         </w:rPr>
-        <w:t>In the case of switch statement, the compiler is aware that the case statements are all same type and simply must be compared for equality with the switch expression, while in case of if expressions, the compiler has no such knowledge. This is because when compiler compiles a switch statement, it will inspect each of the case constants and create a “jump table” that it will use for selecting the path of execution depending on the value of the expression. Therefore, if we need to select among a large group of values, a switch statement will run much faster than the equivalent logic coded using a sequence of if-</w:t>
-      </w:r>
-      <w:proofErr w:type="spellStart"/>
-      <w:r>
-        <w:rPr>
-          <w:rFonts w:ascii="Cambria" w:hAnsi="Cambria"/>
-          <w:sz w:val="28"/>
-          <w:szCs w:val="28"/>
-        </w:rPr>
-        <w:t>elses</w:t>
-      </w:r>
-      <w:proofErr w:type="spellEnd"/>
-      <w:r>
-        <w:rPr>
-          <w:rFonts w:ascii="Cambria" w:hAnsi="Cambria"/>
-          <w:sz w:val="28"/>
-          <w:szCs w:val="28"/>
-        </w:rPr>
-        <w:t>.</w:t>
+        <w:t>In the case of switch statement, the compiler is aware that the case statements are all same type and simply must be compared for equality with the switch expression, while in case of if expressions, the compiler has no such knowledge. This is because when compiler compiles a switch statement, it will inspect each of the case constants and create a “jump table” that it will use for selecting the path of execution depending on the value of the expression. Therefore, if we need to select among a large group of values, a switch statement will run much faster than the equivalent logic coded using a sequence of if-elses.</w:t>
       </w:r>
     </w:p>
     <w:p>
@@ -4489,36 +6190,7 @@
           <w:sz w:val="28"/>
           <w:szCs w:val="28"/>
         </w:rPr>
-        <w:t xml:space="preserve">If a switch contains more than five items, it’s implemented using a lookup table or a hash list. This means that all items get the same access time, compared to a list of </w:t>
-      </w:r>
-      <w:proofErr w:type="spellStart"/>
-      <w:proofErr w:type="gramStart"/>
-      <w:r>
-        <w:rPr>
-          <w:rFonts w:ascii="Cambria" w:hAnsi="Cambria"/>
-          <w:sz w:val="28"/>
-          <w:szCs w:val="28"/>
-        </w:rPr>
-        <w:t>if:s</w:t>
-      </w:r>
-      <w:proofErr w:type="spellEnd"/>
-      <w:proofErr w:type="gramEnd"/>
-      <w:r>
-        <w:rPr>
-          <w:rFonts w:ascii="Cambria" w:hAnsi="Cambria"/>
-          <w:sz w:val="28"/>
-          <w:szCs w:val="28"/>
-        </w:rPr>
-        <w:t xml:space="preserve"> where the last item takes </w:t>
-      </w:r>
-      <w:r>
-        <w:rPr>
-          <w:rFonts w:ascii="Cambria" w:hAnsi="Cambria"/>
-          <w:sz w:val="28"/>
-          <w:szCs w:val="28"/>
-        </w:rPr>
-        <w:lastRenderedPageBreak/>
-        <w:t>much more time to reach as it has to evaluate every previous condition first.</w:t>
+        <w:t>If a switch contains more than five items, it’s implemented using a lookup table or a hash list. This means that all items get the same access time, compared to a list of if:s where the last item takes much more time to reach as it has to evaluate every previous condition first.</w:t>
       </w:r>
     </w:p>
     <w:p>
@@ -4550,6 +6222,7 @@
           <w:sz w:val="28"/>
           <w:szCs w:val="28"/>
         </w:rPr>
+        <w:lastRenderedPageBreak/>
         <w:t xml:space="preserve">      </w:t>
       </w:r>
       <w:r>
@@ -4574,25 +6247,7 @@
           <w:sz w:val="28"/>
           <w:szCs w:val="28"/>
         </w:rPr>
-        <w:t xml:space="preserve">difference in speed between the switch statement and the if-else statement but we have preferred the use of switch statement </w:t>
-      </w:r>
-      <w:proofErr w:type="gramStart"/>
-      <w:r>
-        <w:rPr>
-          <w:rFonts w:ascii="Cambria" w:hAnsi="Cambria"/>
-          <w:sz w:val="28"/>
-          <w:szCs w:val="28"/>
-        </w:rPr>
-        <w:t>for the purpose of</w:t>
-      </w:r>
-      <w:proofErr w:type="gramEnd"/>
-      <w:r>
-        <w:rPr>
-          <w:rFonts w:ascii="Cambria" w:hAnsi="Cambria"/>
-          <w:sz w:val="28"/>
-          <w:szCs w:val="28"/>
-        </w:rPr>
-        <w:t xml:space="preserve"> extensibility</w:t>
+        <w:t>difference in speed between the switch statement and the if-else statement but we have preferred the use of switch statement for the purpose of extensibility</w:t>
       </w:r>
     </w:p>
     <w:p>
@@ -4681,61 +6336,7 @@
           <w:sz w:val="28"/>
           <w:szCs w:val="28"/>
         </w:rPr>
-        <w:t>We use if statement to check for null before entering the switch statement because switch(</w:t>
-      </w:r>
-      <w:proofErr w:type="spellStart"/>
-      <w:r>
-        <w:rPr>
-          <w:rFonts w:ascii="Cambria" w:hAnsi="Cambria"/>
-          <w:sz w:val="28"/>
-          <w:szCs w:val="28"/>
-        </w:rPr>
-        <w:t>i</w:t>
-      </w:r>
-      <w:proofErr w:type="spellEnd"/>
-      <w:r>
-        <w:rPr>
-          <w:rFonts w:ascii="Cambria" w:hAnsi="Cambria"/>
-          <w:sz w:val="28"/>
-          <w:szCs w:val="28"/>
-        </w:rPr>
-        <w:t xml:space="preserve">) would throw a </w:t>
-      </w:r>
-      <w:proofErr w:type="spellStart"/>
-      <w:r>
-        <w:rPr>
-          <w:rFonts w:ascii="Cambria" w:hAnsi="Cambria"/>
-          <w:sz w:val="28"/>
-          <w:szCs w:val="28"/>
-        </w:rPr>
-        <w:t>NullPointerException</w:t>
-      </w:r>
-      <w:proofErr w:type="spellEnd"/>
-      <w:r>
-        <w:rPr>
-          <w:rFonts w:ascii="Cambria" w:hAnsi="Cambria"/>
-          <w:sz w:val="28"/>
-          <w:szCs w:val="28"/>
-        </w:rPr>
-        <w:t xml:space="preserve"> if I </w:t>
-      </w:r>
-      <w:proofErr w:type="gramStart"/>
-      <w:r>
-        <w:rPr>
-          <w:rFonts w:ascii="Cambria" w:hAnsi="Cambria"/>
-          <w:sz w:val="28"/>
-          <w:szCs w:val="28"/>
-        </w:rPr>
-        <w:t>is</w:t>
-      </w:r>
-      <w:proofErr w:type="gramEnd"/>
-      <w:r>
-        <w:rPr>
-          <w:rFonts w:ascii="Cambria" w:hAnsi="Cambria"/>
-          <w:sz w:val="28"/>
-          <w:szCs w:val="28"/>
-        </w:rPr>
-        <w:t xml:space="preserve"> null.</w:t>
+        <w:t>We use if statement to check for null before entering the switch statement because switch(i) would throw a NullPointerException if I is null.</w:t>
       </w:r>
     </w:p>
     <w:p>
@@ -4808,7 +6409,7 @@
           <w:rPr>
             <w:noProof/>
           </w:rPr>
-          <w:t>8</w:t>
+          <w:t>11</w:t>
         </w:r>
         <w:r>
           <w:fldChar w:fldCharType="end"/>
@@ -4881,6 +6482,95 @@
     </w:lvl>
   </w:abstractNum>
   <w:abstractNum w:abstractNumId="2">
+    <w:nsid w:val="05E14B22"/>
+    <w:multiLevelType w:val="hybridMultilevel"/>
+    <w:tmpl w:val="C1EE6234"/>
+    <w:lvl w:ilvl="0" w:tplc="6248BF12">
+      <w:start w:val="1"/>
+      <w:numFmt w:val="upperLetter"/>
+      <w:lvlText w:val="%1)"/>
+      <w:lvlJc w:val="left"/>
+      <w:pPr>
+        <w:ind w:left="1080" w:hanging="360"/>
+      </w:pPr>
+      <w:rPr>
+        <w:rFonts w:hint="default"/>
+      </w:rPr>
+    </w:lvl>
+    <w:lvl w:ilvl="1" w:tplc="04090019" w:tentative="1">
+      <w:start w:val="1"/>
+      <w:numFmt w:val="lowerLetter"/>
+      <w:lvlText w:val="%2."/>
+      <w:lvlJc w:val="left"/>
+      <w:pPr>
+        <w:ind w:left="1800" w:hanging="360"/>
+      </w:pPr>
+    </w:lvl>
+    <w:lvl w:ilvl="2" w:tplc="0409001B" w:tentative="1">
+      <w:start w:val="1"/>
+      <w:numFmt w:val="lowerRoman"/>
+      <w:lvlText w:val="%3."/>
+      <w:lvlJc w:val="right"/>
+      <w:pPr>
+        <w:ind w:left="2520" w:hanging="180"/>
+      </w:pPr>
+    </w:lvl>
+    <w:lvl w:ilvl="3" w:tplc="0409000F" w:tentative="1">
+      <w:start w:val="1"/>
+      <w:numFmt w:val="decimal"/>
+      <w:lvlText w:val="%4."/>
+      <w:lvlJc w:val="left"/>
+      <w:pPr>
+        <w:ind w:left="3240" w:hanging="360"/>
+      </w:pPr>
+    </w:lvl>
+    <w:lvl w:ilvl="4" w:tplc="04090019" w:tentative="1">
+      <w:start w:val="1"/>
+      <w:numFmt w:val="lowerLetter"/>
+      <w:lvlText w:val="%5."/>
+      <w:lvlJc w:val="left"/>
+      <w:pPr>
+        <w:ind w:left="3960" w:hanging="360"/>
+      </w:pPr>
+    </w:lvl>
+    <w:lvl w:ilvl="5" w:tplc="0409001B" w:tentative="1">
+      <w:start w:val="1"/>
+      <w:numFmt w:val="lowerRoman"/>
+      <w:lvlText w:val="%6."/>
+      <w:lvlJc w:val="right"/>
+      <w:pPr>
+        <w:ind w:left="4680" w:hanging="180"/>
+      </w:pPr>
+    </w:lvl>
+    <w:lvl w:ilvl="6" w:tplc="0409000F" w:tentative="1">
+      <w:start w:val="1"/>
+      <w:numFmt w:val="decimal"/>
+      <w:lvlText w:val="%7."/>
+      <w:lvlJc w:val="left"/>
+      <w:pPr>
+        <w:ind w:left="5400" w:hanging="360"/>
+      </w:pPr>
+    </w:lvl>
+    <w:lvl w:ilvl="7" w:tplc="04090019" w:tentative="1">
+      <w:start w:val="1"/>
+      <w:numFmt w:val="lowerLetter"/>
+      <w:lvlText w:val="%8."/>
+      <w:lvlJc w:val="left"/>
+      <w:pPr>
+        <w:ind w:left="6120" w:hanging="360"/>
+      </w:pPr>
+    </w:lvl>
+    <w:lvl w:ilvl="8" w:tplc="0409001B" w:tentative="1">
+      <w:start w:val="1"/>
+      <w:numFmt w:val="lowerRoman"/>
+      <w:lvlText w:val="%9."/>
+      <w:lvlJc w:val="right"/>
+      <w:pPr>
+        <w:ind w:left="6840" w:hanging="180"/>
+      </w:pPr>
+    </w:lvl>
+  </w:abstractNum>
+  <w:abstractNum w:abstractNumId="3">
     <w:nsid w:val="06C7362E"/>
     <w:multiLevelType w:val="hybridMultilevel"/>
     <w:tmpl w:val="078A913A"/>
@@ -4997,7 +6687,7 @@
       </w:rPr>
     </w:lvl>
   </w:abstractNum>
-  <w:abstractNum w:abstractNumId="3">
+  <w:abstractNum w:abstractNumId="4">
     <w:nsid w:val="0FB53C46"/>
     <w:multiLevelType w:val="hybridMultilevel"/>
     <w:tmpl w:val="272E6C58"/>
@@ -5086,7 +6776,7 @@
       </w:pPr>
     </w:lvl>
   </w:abstractNum>
-  <w:abstractNum w:abstractNumId="4">
+  <w:abstractNum w:abstractNumId="5">
     <w:nsid w:val="16A27B7B"/>
     <w:multiLevelType w:val="hybridMultilevel"/>
     <w:tmpl w:val="707A6726"/>
@@ -5175,7 +6865,7 @@
       </w:pPr>
     </w:lvl>
   </w:abstractNum>
-  <w:abstractNum w:abstractNumId="5">
+  <w:abstractNum w:abstractNumId="6">
     <w:nsid w:val="188B4365"/>
     <w:multiLevelType w:val="hybridMultilevel"/>
     <w:tmpl w:val="BD422B36"/>
@@ -5266,7 +6956,7 @@
       </w:pPr>
     </w:lvl>
   </w:abstractNum>
-  <w:abstractNum w:abstractNumId="6">
+  <w:abstractNum w:abstractNumId="7">
     <w:nsid w:val="1BAD63BE"/>
     <w:multiLevelType w:val="hybridMultilevel"/>
     <w:tmpl w:val="40DA4B9E"/>
@@ -5355,7 +7045,7 @@
       </w:pPr>
     </w:lvl>
   </w:abstractNum>
-  <w:abstractNum w:abstractNumId="7">
+  <w:abstractNum w:abstractNumId="8">
     <w:nsid w:val="1E0012FD"/>
     <w:multiLevelType w:val="hybridMultilevel"/>
     <w:tmpl w:val="6242FB7A"/>
@@ -5444,7 +7134,7 @@
       </w:pPr>
     </w:lvl>
   </w:abstractNum>
-  <w:abstractNum w:abstractNumId="8">
+  <w:abstractNum w:abstractNumId="9">
     <w:nsid w:val="2289088A"/>
     <w:multiLevelType w:val="multilevel"/>
     <w:tmpl w:val="7BE21D90"/>
@@ -5593,7 +7283,7 @@
       </w:rPr>
     </w:lvl>
   </w:abstractNum>
-  <w:abstractNum w:abstractNumId="9">
+  <w:abstractNum w:abstractNumId="10">
     <w:nsid w:val="2291496B"/>
     <w:multiLevelType w:val="hybridMultilevel"/>
     <w:tmpl w:val="8B86F606"/>
@@ -5709,7 +7399,7 @@
       </w:rPr>
     </w:lvl>
   </w:abstractNum>
-  <w:abstractNum w:abstractNumId="10">
+  <w:abstractNum w:abstractNumId="11">
     <w:nsid w:val="2B632A99"/>
     <w:multiLevelType w:val="hybridMultilevel"/>
     <w:tmpl w:val="5AFE15B8"/>
@@ -5798,7 +7488,7 @@
       </w:pPr>
     </w:lvl>
   </w:abstractNum>
-  <w:abstractNum w:abstractNumId="11">
+  <w:abstractNum w:abstractNumId="12">
     <w:nsid w:val="2CB97B64"/>
     <w:multiLevelType w:val="hybridMultilevel"/>
     <w:tmpl w:val="1954F596"/>
@@ -5911,7 +7601,7 @@
       </w:rPr>
     </w:lvl>
   </w:abstractNum>
-  <w:abstractNum w:abstractNumId="12">
+  <w:abstractNum w:abstractNumId="13">
     <w:nsid w:val="2F370EC6"/>
     <w:multiLevelType w:val="hybridMultilevel"/>
     <w:tmpl w:val="BD422B36"/>
@@ -6002,7 +7692,7 @@
       </w:pPr>
     </w:lvl>
   </w:abstractNum>
-  <w:abstractNum w:abstractNumId="13">
+  <w:abstractNum w:abstractNumId="14">
     <w:nsid w:val="36B91FCF"/>
     <w:multiLevelType w:val="hybridMultilevel"/>
     <w:tmpl w:val="7C008FCC"/>
@@ -6091,7 +7781,7 @@
       </w:pPr>
     </w:lvl>
   </w:abstractNum>
-  <w:abstractNum w:abstractNumId="14">
+  <w:abstractNum w:abstractNumId="15">
     <w:nsid w:val="384E3BF0"/>
     <w:multiLevelType w:val="hybridMultilevel"/>
     <w:tmpl w:val="E9FC0350"/>
@@ -6180,7 +7870,7 @@
       </w:pPr>
     </w:lvl>
   </w:abstractNum>
-  <w:abstractNum w:abstractNumId="15">
+  <w:abstractNum w:abstractNumId="16">
     <w:nsid w:val="6E3F2A50"/>
     <w:multiLevelType w:val="hybridMultilevel"/>
     <w:tmpl w:val="13A873B4"/>
@@ -6293,7 +7983,7 @@
       </w:rPr>
     </w:lvl>
   </w:abstractNum>
-  <w:abstractNum w:abstractNumId="16">
+  <w:abstractNum w:abstractNumId="17">
     <w:nsid w:val="71214D38"/>
     <w:multiLevelType w:val="hybridMultilevel"/>
     <w:tmpl w:val="49FA9128"/>
@@ -6406,7 +8096,7 @@
       </w:rPr>
     </w:lvl>
   </w:abstractNum>
-  <w:abstractNum w:abstractNumId="17">
+  <w:abstractNum w:abstractNumId="18">
     <w:nsid w:val="728110EC"/>
     <w:multiLevelType w:val="hybridMultilevel"/>
     <w:tmpl w:val="A330FC92"/>
@@ -6499,7 +8189,120 @@
       </w:pPr>
     </w:lvl>
   </w:abstractNum>
-  <w:abstractNum w:abstractNumId="18">
+  <w:abstractNum w:abstractNumId="19">
+    <w:nsid w:val="73C806EE"/>
+    <w:multiLevelType w:val="multilevel"/>
+    <w:tmpl w:val="0C08EE3E"/>
+    <w:lvl w:ilvl="0">
+      <w:start w:val="1"/>
+      <w:numFmt w:val="decimal"/>
+      <w:lvlText w:val="%1."/>
+      <w:lvlJc w:val="left"/>
+      <w:pPr>
+        <w:tabs>
+          <w:tab w:val="num" w:pos="720"/>
+        </w:tabs>
+        <w:ind w:left="720" w:hanging="360"/>
+      </w:pPr>
+    </w:lvl>
+    <w:lvl w:ilvl="1" w:tentative="1">
+      <w:start w:val="1"/>
+      <w:numFmt w:val="decimal"/>
+      <w:lvlText w:val="%2."/>
+      <w:lvlJc w:val="left"/>
+      <w:pPr>
+        <w:tabs>
+          <w:tab w:val="num" w:pos="1440"/>
+        </w:tabs>
+        <w:ind w:left="1440" w:hanging="360"/>
+      </w:pPr>
+    </w:lvl>
+    <w:lvl w:ilvl="2" w:tentative="1">
+      <w:start w:val="1"/>
+      <w:numFmt w:val="decimal"/>
+      <w:lvlText w:val="%3."/>
+      <w:lvlJc w:val="left"/>
+      <w:pPr>
+        <w:tabs>
+          <w:tab w:val="num" w:pos="2160"/>
+        </w:tabs>
+        <w:ind w:left="2160" w:hanging="360"/>
+      </w:pPr>
+    </w:lvl>
+    <w:lvl w:ilvl="3" w:tentative="1">
+      <w:start w:val="1"/>
+      <w:numFmt w:val="decimal"/>
+      <w:lvlText w:val="%4."/>
+      <w:lvlJc w:val="left"/>
+      <w:pPr>
+        <w:tabs>
+          <w:tab w:val="num" w:pos="2880"/>
+        </w:tabs>
+        <w:ind w:left="2880" w:hanging="360"/>
+      </w:pPr>
+    </w:lvl>
+    <w:lvl w:ilvl="4" w:tentative="1">
+      <w:start w:val="1"/>
+      <w:numFmt w:val="decimal"/>
+      <w:lvlText w:val="%5."/>
+      <w:lvlJc w:val="left"/>
+      <w:pPr>
+        <w:tabs>
+          <w:tab w:val="num" w:pos="3600"/>
+        </w:tabs>
+        <w:ind w:left="3600" w:hanging="360"/>
+      </w:pPr>
+    </w:lvl>
+    <w:lvl w:ilvl="5" w:tentative="1">
+      <w:start w:val="1"/>
+      <w:numFmt w:val="decimal"/>
+      <w:lvlText w:val="%6."/>
+      <w:lvlJc w:val="left"/>
+      <w:pPr>
+        <w:tabs>
+          <w:tab w:val="num" w:pos="4320"/>
+        </w:tabs>
+        <w:ind w:left="4320" w:hanging="360"/>
+      </w:pPr>
+    </w:lvl>
+    <w:lvl w:ilvl="6" w:tentative="1">
+      <w:start w:val="1"/>
+      <w:numFmt w:val="decimal"/>
+      <w:lvlText w:val="%7."/>
+      <w:lvlJc w:val="left"/>
+      <w:pPr>
+        <w:tabs>
+          <w:tab w:val="num" w:pos="5040"/>
+        </w:tabs>
+        <w:ind w:left="5040" w:hanging="360"/>
+      </w:pPr>
+    </w:lvl>
+    <w:lvl w:ilvl="7" w:tentative="1">
+      <w:start w:val="1"/>
+      <w:numFmt w:val="decimal"/>
+      <w:lvlText w:val="%8."/>
+      <w:lvlJc w:val="left"/>
+      <w:pPr>
+        <w:tabs>
+          <w:tab w:val="num" w:pos="5760"/>
+        </w:tabs>
+        <w:ind w:left="5760" w:hanging="360"/>
+      </w:pPr>
+    </w:lvl>
+    <w:lvl w:ilvl="8" w:tentative="1">
+      <w:start w:val="1"/>
+      <w:numFmt w:val="decimal"/>
+      <w:lvlText w:val="%9."/>
+      <w:lvlJc w:val="left"/>
+      <w:pPr>
+        <w:tabs>
+          <w:tab w:val="num" w:pos="6480"/>
+        </w:tabs>
+        <w:ind w:left="6480" w:hanging="360"/>
+      </w:pPr>
+    </w:lvl>
+  </w:abstractNum>
+  <w:abstractNum w:abstractNumId="20">
     <w:nsid w:val="744963E4"/>
     <w:multiLevelType w:val="hybridMultilevel"/>
     <w:tmpl w:val="0B725B38"/>
@@ -6615,7 +8418,7 @@
       </w:rPr>
     </w:lvl>
   </w:abstractNum>
-  <w:abstractNum w:abstractNumId="19">
+  <w:abstractNum w:abstractNumId="21">
     <w:nsid w:val="77C62E74"/>
     <w:multiLevelType w:val="hybridMultilevel"/>
     <w:tmpl w:val="8506ADDC"/>
@@ -6738,61 +8541,70 @@
     </w:lvlOverride>
   </w:num>
   <w:num w:numId="3">
-    <w:abstractNumId w:val="9"/>
+    <w:abstractNumId w:val="10"/>
   </w:num>
   <w:num w:numId="4">
     <w:abstractNumId w:val="0"/>
   </w:num>
   <w:num w:numId="5">
+    <w:abstractNumId w:val="20"/>
+  </w:num>
+  <w:num w:numId="6">
     <w:abstractNumId w:val="18"/>
   </w:num>
-  <w:num w:numId="6">
+  <w:num w:numId="7">
+    <w:abstractNumId w:val="3"/>
+  </w:num>
+  <w:num w:numId="8">
+    <w:abstractNumId w:val="8"/>
+  </w:num>
+  <w:num w:numId="9">
+    <w:abstractNumId w:val="15"/>
+  </w:num>
+  <w:num w:numId="10">
+    <w:abstractNumId w:val="5"/>
+  </w:num>
+  <w:num w:numId="11">
+    <w:abstractNumId w:val="13"/>
+  </w:num>
+  <w:num w:numId="12">
+    <w:abstractNumId w:val="6"/>
+  </w:num>
+  <w:num w:numId="13">
+    <w:abstractNumId w:val="4"/>
+  </w:num>
+  <w:num w:numId="14">
+    <w:abstractNumId w:val="11"/>
+  </w:num>
+  <w:num w:numId="15">
+    <w:abstractNumId w:val="14"/>
+  </w:num>
+  <w:num w:numId="16">
+    <w:abstractNumId w:val="9"/>
+  </w:num>
+  <w:num w:numId="17">
+    <w:abstractNumId w:val="7"/>
+  </w:num>
+  <w:num w:numId="18">
     <w:abstractNumId w:val="17"/>
   </w:num>
-  <w:num w:numId="7">
+  <w:num w:numId="19">
+    <w:abstractNumId w:val="12"/>
+  </w:num>
+  <w:num w:numId="20">
+    <w:abstractNumId w:val="16"/>
+  </w:num>
+  <w:num w:numId="21">
+    <w:abstractNumId w:val="21"/>
+  </w:num>
+  <w:num w:numId="22">
     <w:abstractNumId w:val="2"/>
   </w:num>
-  <w:num w:numId="8">
-    <w:abstractNumId w:val="7"/>
-  </w:num>
-  <w:num w:numId="9">
-    <w:abstractNumId w:val="14"/>
-  </w:num>
-  <w:num w:numId="10">
-    <w:abstractNumId w:val="4"/>
-  </w:num>
-  <w:num w:numId="11">
-    <w:abstractNumId w:val="12"/>
-  </w:num>
-  <w:num w:numId="12">
-    <w:abstractNumId w:val="5"/>
-  </w:num>
-  <w:num w:numId="13">
-    <w:abstractNumId w:val="3"/>
-  </w:num>
-  <w:num w:numId="14">
-    <w:abstractNumId w:val="10"/>
-  </w:num>
-  <w:num w:numId="15">
-    <w:abstractNumId w:val="13"/>
-  </w:num>
-  <w:num w:numId="16">
-    <w:abstractNumId w:val="8"/>
-  </w:num>
-  <w:num w:numId="17">
-    <w:abstractNumId w:val="6"/>
-  </w:num>
-  <w:num w:numId="18">
-    <w:abstractNumId w:val="16"/>
-  </w:num>
-  <w:num w:numId="19">
-    <w:abstractNumId w:val="11"/>
-  </w:num>
-  <w:num w:numId="20">
-    <w:abstractNumId w:val="15"/>
-  </w:num>
-  <w:num w:numId="21">
+  <w:num w:numId="23">
     <w:abstractNumId w:val="19"/>
+    <w:lvlOverride w:ilvl="0">
+      <w:startOverride w:val="2"/>
+    </w:lvlOverride>
   </w:num>
 </w:numbering>
 </file>

</xml_diff>